<commit_message>
updated csc 385 final project uml diagram
</commit_message>
<xml_diff>
--- a/CSC385/semesterProject/designScratchPad.docx
+++ b/CSC385/semesterProject/designScratchPad.docx
@@ -90,23 +90,7 @@
         <w:spacing w:after="0" w:line="240" w:lineRule="auto"/>
       </w:pPr>
       <w:r>
-        <w:t xml:space="preserve">5.  All ants except </w:t>
-      </w:r>
-      <w:proofErr w:type="spellStart"/>
-      <w:r>
-        <w:t>Bala</w:t>
-      </w:r>
-      <w:proofErr w:type="spellEnd"/>
-      <w:r>
-        <w:t xml:space="preserve"> ants may only move in squares that have been revealed by scout ants; </w:t>
-      </w:r>
-      <w:proofErr w:type="spellStart"/>
-      <w:r>
-        <w:t>Bala</w:t>
-      </w:r>
-      <w:proofErr w:type="spellEnd"/>
-      <w:r>
-        <w:t xml:space="preserve"> ants may also move into squares that have not been revealed by scout ants. </w:t>
+        <w:t xml:space="preserve">5.  All ants except Bala ants may only move in squares that have been revealed by scout ants; Bala ants may also move into squares that have not been revealed by scout ants. </w:t>
       </w:r>
     </w:p>
     <w:p>
@@ -346,30 +330,1296 @@
         <w:rPr>
           <w:strike/>
         </w:rPr>
-        <w:t xml:space="preserve">8. If the queen dies, either by starvation or </w:t>
+        <w:t>8. If the queen dies, either by starvation or by a Bala attack, the simulation should end immediately.</w:t>
       </w:r>
-      <w:bookmarkStart w:id="0" w:name="_GoBack"/>
-      <w:bookmarkEnd w:id="0"/>
-      <w:r>
-        <w:rPr>
-          <w:strike/>
-        </w:rPr>
-        <w:t xml:space="preserve">by a </w:t>
-      </w:r>
-      <w:proofErr w:type="spellStart"/>
-      <w:r>
-        <w:rPr>
-          <w:strike/>
-        </w:rPr>
-        <w:t>Bala</w:t>
-      </w:r>
-      <w:proofErr w:type="spellEnd"/>
-      <w:r>
-        <w:rPr>
-          <w:strike/>
-        </w:rPr>
-        <w:t xml:space="preserve"> attack, the simulation should end immediately.</w:t>
-      </w:r>
+    </w:p>
+    <w:p>
+      <w:pPr>
+        <w:spacing w:after="0" w:line="240" w:lineRule="auto"/>
+        <w:rPr>
+          <w:strike/>
+        </w:rPr>
+      </w:pPr>
+    </w:p>
+    <w:p>
+      <w:pPr>
+        <w:spacing w:after="0" w:line="240" w:lineRule="auto"/>
+        <w:rPr>
+          <w:strike/>
+        </w:rPr>
+      </w:pPr>
+    </w:p>
+    <w:p>
+      <w:pPr>
+        <w:spacing w:after="0" w:line="240" w:lineRule="auto"/>
+        <w:rPr>
+          <w:strike/>
+        </w:rPr>
+      </w:pPr>
+    </w:p>
+    <w:p>
+      <w:pPr>
+        <w:spacing w:after="0" w:line="240" w:lineRule="auto"/>
+        <w:rPr>
+          <w:strike/>
+        </w:rPr>
+      </w:pPr>
+    </w:p>
+    <w:p>
+      <w:pPr>
+        <w:spacing w:after="0" w:line="240" w:lineRule="auto"/>
+        <w:rPr>
+          <w:strike/>
+        </w:rPr>
+      </w:pPr>
+    </w:p>
+    <w:p>
+      <w:pPr>
+        <w:spacing w:after="0" w:line="240" w:lineRule="auto"/>
+        <w:rPr>
+          <w:strike/>
+        </w:rPr>
+      </w:pPr>
+    </w:p>
+    <w:p>
+      <w:pPr>
+        <w:spacing w:after="0" w:line="240" w:lineRule="auto"/>
+        <w:rPr>
+          <w:strike/>
+        </w:rPr>
+      </w:pPr>
+    </w:p>
+    <w:p>
+      <w:pPr>
+        <w:spacing w:after="0" w:line="240" w:lineRule="auto"/>
+        <w:rPr>
+          <w:strike/>
+        </w:rPr>
+      </w:pPr>
+    </w:p>
+    <w:p>
+      <w:pPr>
+        <w:spacing w:after="0" w:line="240" w:lineRule="auto"/>
+        <w:rPr>
+          <w:strike/>
+        </w:rPr>
+      </w:pPr>
+    </w:p>
+    <w:p>
+      <w:pPr>
+        <w:spacing w:after="0" w:line="240" w:lineRule="auto"/>
+        <w:rPr>
+          <w:strike/>
+        </w:rPr>
+      </w:pPr>
+    </w:p>
+    <w:tbl>
+      <w:tblPr>
+        <w:tblW w:w="5000" w:type="pct"/>
+        <w:tblCellSpacing w:w="15" w:type="dxa"/>
+        <w:tblCellMar>
+          <w:top w:w="75" w:type="dxa"/>
+          <w:left w:w="75" w:type="dxa"/>
+          <w:bottom w:w="75" w:type="dxa"/>
+          <w:right w:w="75" w:type="dxa"/>
+        </w:tblCellMar>
+        <w:tblLook w:val="04A0" w:firstRow="1" w:lastRow="0" w:firstColumn="1" w:lastColumn="0" w:noHBand="0" w:noVBand="1"/>
+      </w:tblPr>
+      <w:tblGrid>
+        <w:gridCol w:w="9360"/>
+      </w:tblGrid>
+      <w:tr>
+        <w:trPr>
+          <w:tblCellSpacing w:w="15" w:type="dxa"/>
+        </w:trPr>
+        <w:tc>
+          <w:tcPr>
+            <w:tcW w:w="0" w:type="auto"/>
+            <w:vAlign w:val="center"/>
+            <w:hideMark/>
+          </w:tcPr>
+          <w:p>
+            <w:pPr>
+              <w:spacing w:before="100" w:beforeAutospacing="1" w:after="100" w:afterAutospacing="1" w:line="240" w:lineRule="auto"/>
+              <w:rPr>
+                <w:rFonts w:ascii="Verdana" w:eastAsia="Times New Roman" w:hAnsi="Verdana" w:cs="Times New Roman"/>
+                <w:b/>
+                <w:bCs/>
+                <w:color w:val="000000"/>
+                <w:sz w:val="18"/>
+                <w:szCs w:val="18"/>
+              </w:rPr>
+            </w:pPr>
+            <w:r>
+              <w:rPr>
+                <w:rFonts w:ascii="Verdana" w:eastAsia="Times New Roman" w:hAnsi="Verdana" w:cs="Times New Roman"/>
+                <w:b/>
+                <w:bCs/>
+                <w:color w:val="000000"/>
+                <w:sz w:val="18"/>
+                <w:szCs w:val="18"/>
+              </w:rPr>
+              <w:lastRenderedPageBreak/>
+              <w:t>E. Foragers</w:t>
+            </w:r>
+          </w:p>
+        </w:tc>
+      </w:tr>
+      <w:tr>
+        <w:trPr>
+          <w:tblCellSpacing w:w="15" w:type="dxa"/>
+        </w:trPr>
+        <w:tc>
+          <w:tcPr>
+            <w:tcW w:w="0" w:type="auto"/>
+            <w:vAlign w:val="center"/>
+            <w:hideMark/>
+          </w:tcPr>
+          <w:p>
+            <w:pPr>
+              <w:spacing w:beforeAutospacing="1" w:after="100" w:afterAutospacing="1" w:line="240" w:lineRule="auto"/>
+              <w:rPr>
+                <w:rFonts w:ascii="Verdana" w:eastAsia="Times New Roman" w:hAnsi="Verdana" w:cs="Times New Roman"/>
+                <w:color w:val="000000"/>
+                <w:sz w:val="18"/>
+                <w:szCs w:val="18"/>
+              </w:rPr>
+            </w:pPr>
+            <w:r>
+              <w:rPr>
+                <w:rFonts w:ascii="Verdana" w:eastAsia="Times New Roman" w:hAnsi="Verdana" w:cs="Times New Roman"/>
+                <w:color w:val="000000"/>
+                <w:sz w:val="18"/>
+                <w:szCs w:val="18"/>
+              </w:rPr>
+              <w:t>Foragers are responsible for bringing food to the queen. They have two primary modes of behavior: </w:t>
+            </w:r>
+            <w:r>
+              <w:rPr>
+                <w:rFonts w:ascii="Verdana" w:eastAsia="Times New Roman" w:hAnsi="Verdana" w:cs="Times New Roman"/>
+                <w:i/>
+                <w:iCs/>
+                <w:color w:val="000000"/>
+                <w:sz w:val="18"/>
+                <w:szCs w:val="18"/>
+              </w:rPr>
+              <w:t>forage mode</w:t>
+            </w:r>
+            <w:r>
+              <w:rPr>
+                <w:rFonts w:ascii="Verdana" w:eastAsia="Times New Roman" w:hAnsi="Verdana" w:cs="Times New Roman"/>
+                <w:color w:val="000000"/>
+                <w:sz w:val="18"/>
+                <w:szCs w:val="18"/>
+              </w:rPr>
+              <w:t> and </w:t>
+            </w:r>
+            <w:r>
+              <w:rPr>
+                <w:rFonts w:ascii="Verdana" w:eastAsia="Times New Roman" w:hAnsi="Verdana" w:cs="Times New Roman"/>
+                <w:i/>
+                <w:iCs/>
+                <w:color w:val="000000"/>
+                <w:sz w:val="18"/>
+                <w:szCs w:val="18"/>
+              </w:rPr>
+              <w:t>return-to-nest mode</w:t>
+            </w:r>
+            <w:r>
+              <w:rPr>
+                <w:rFonts w:ascii="Verdana" w:eastAsia="Times New Roman" w:hAnsi="Verdana" w:cs="Times New Roman"/>
+                <w:color w:val="000000"/>
+                <w:sz w:val="18"/>
+                <w:szCs w:val="18"/>
+              </w:rPr>
+              <w:t>. The specific requirements for the forager ant are:</w:t>
+            </w:r>
+          </w:p>
+          <w:p>
+            <w:pPr>
+              <w:numPr>
+                <w:ilvl w:val="0"/>
+                <w:numId w:val="1"/>
+              </w:numPr>
+              <w:shd w:val="clear" w:color="auto" w:fill="FFE599" w:themeFill="accent4" w:themeFillTint="66"/>
+              <w:spacing w:before="100" w:beforeAutospacing="1" w:after="240" w:line="240" w:lineRule="auto"/>
+              <w:ind w:left="1440"/>
+              <w:rPr>
+                <w:rFonts w:ascii="Verdana" w:eastAsia="Times New Roman" w:hAnsi="Verdana" w:cs="Times New Roman"/>
+                <w:strike/>
+                <w:color w:val="000000"/>
+                <w:sz w:val="18"/>
+                <w:szCs w:val="18"/>
+              </w:rPr>
+            </w:pPr>
+            <w:r>
+              <w:rPr>
+                <w:rFonts w:ascii="Verdana" w:eastAsia="Times New Roman" w:hAnsi="Verdana" w:cs="Times New Roman"/>
+                <w:strike/>
+                <w:color w:val="000000"/>
+                <w:sz w:val="18"/>
+                <w:szCs w:val="18"/>
+                <w:u w:val="single"/>
+              </w:rPr>
+              <w:t>Forage Mode</w:t>
+            </w:r>
+          </w:p>
+          <w:p>
+            <w:pPr>
+              <w:numPr>
+                <w:ilvl w:val="1"/>
+                <w:numId w:val="2"/>
+              </w:numPr>
+              <w:shd w:val="clear" w:color="auto" w:fill="FFE599" w:themeFill="accent4" w:themeFillTint="66"/>
+              <w:spacing w:before="100" w:beforeAutospacing="1" w:after="100" w:afterAutospacing="1" w:line="240" w:lineRule="auto"/>
+              <w:ind w:left="2160" w:hanging="360"/>
+              <w:rPr>
+                <w:rFonts w:ascii="Verdana" w:eastAsia="Times New Roman" w:hAnsi="Verdana" w:cs="Times New Roman"/>
+                <w:strike/>
+                <w:color w:val="000000"/>
+                <w:sz w:val="18"/>
+                <w:szCs w:val="18"/>
+              </w:rPr>
+            </w:pPr>
+            <w:r>
+              <w:rPr>
+                <w:rFonts w:ascii="Verdana" w:eastAsia="Times New Roman" w:hAnsi="Verdana" w:cs="Times New Roman"/>
+                <w:strike/>
+                <w:color w:val="000000"/>
+                <w:sz w:val="18"/>
+                <w:szCs w:val="18"/>
+              </w:rPr>
+              <w:t xml:space="preserve">Foragers </w:t>
+            </w:r>
+            <w:r>
+              <w:rPr>
+                <w:rFonts w:ascii="Verdana" w:eastAsia="Times New Roman" w:hAnsi="Verdana" w:cs="Times New Roman"/>
+                <w:strike/>
+                <w:color w:val="000000"/>
+                <w:sz w:val="18"/>
+                <w:szCs w:val="18"/>
+              </w:rPr>
+              <w:t>are</w:t>
+            </w:r>
+            <w:r>
+              <w:rPr>
+                <w:rFonts w:ascii="Verdana" w:eastAsia="Times New Roman" w:hAnsi="Verdana" w:cs="Times New Roman"/>
+                <w:strike/>
+                <w:color w:val="000000"/>
+                <w:sz w:val="18"/>
+                <w:szCs w:val="18"/>
+              </w:rPr>
+              <w:t xml:space="preserve"> in forage mode whenever they are not carrying food.</w:t>
+            </w:r>
+          </w:p>
+          <w:p>
+            <w:pPr>
+              <w:numPr>
+                <w:ilvl w:val="1"/>
+                <w:numId w:val="2"/>
+              </w:numPr>
+              <w:shd w:val="clear" w:color="auto" w:fill="FFE599" w:themeFill="accent4" w:themeFillTint="66"/>
+              <w:spacing w:before="100" w:beforeAutospacing="1" w:after="100" w:afterAutospacing="1" w:line="240" w:lineRule="auto"/>
+              <w:ind w:left="2160" w:hanging="360"/>
+              <w:rPr>
+                <w:rFonts w:ascii="Verdana" w:eastAsia="Times New Roman" w:hAnsi="Verdana" w:cs="Times New Roman"/>
+                <w:strike/>
+                <w:color w:val="000000"/>
+                <w:sz w:val="18"/>
+                <w:szCs w:val="18"/>
+              </w:rPr>
+            </w:pPr>
+            <w:r>
+              <w:rPr>
+                <w:rFonts w:ascii="Verdana" w:eastAsia="Times New Roman" w:hAnsi="Verdana" w:cs="Times New Roman"/>
+                <w:strike/>
+                <w:color w:val="000000"/>
+                <w:sz w:val="18"/>
+                <w:szCs w:val="18"/>
+              </w:rPr>
+              <w:t>In Forage Mode, foragers should always move to the adjacent square containing the highest level of pheromone, except:</w:t>
+            </w:r>
+          </w:p>
+          <w:p>
+            <w:pPr>
+              <w:numPr>
+                <w:ilvl w:val="2"/>
+                <w:numId w:val="3"/>
+              </w:numPr>
+              <w:shd w:val="clear" w:color="auto" w:fill="FFE599" w:themeFill="accent4" w:themeFillTint="66"/>
+              <w:spacing w:before="100" w:beforeAutospacing="1" w:after="100" w:afterAutospacing="1" w:line="240" w:lineRule="auto"/>
+              <w:ind w:left="2880" w:hanging="360"/>
+              <w:rPr>
+                <w:rFonts w:ascii="Verdana" w:eastAsia="Times New Roman" w:hAnsi="Verdana" w:cs="Times New Roman"/>
+                <w:strike/>
+                <w:color w:val="000000"/>
+                <w:sz w:val="18"/>
+                <w:szCs w:val="18"/>
+              </w:rPr>
+            </w:pPr>
+            <w:r>
+              <w:rPr>
+                <w:rFonts w:ascii="Verdana" w:eastAsia="Times New Roman" w:hAnsi="Verdana" w:cs="Times New Roman"/>
+                <w:strike/>
+                <w:color w:val="000000"/>
+                <w:sz w:val="18"/>
+                <w:szCs w:val="18"/>
+              </w:rPr>
+              <w:t>If more than one adjacent square has the same level of pheromone they should randomly pick one of those squares.</w:t>
+            </w:r>
+          </w:p>
+          <w:p>
+            <w:pPr>
+              <w:numPr>
+                <w:ilvl w:val="2"/>
+                <w:numId w:val="3"/>
+              </w:numPr>
+              <w:shd w:val="clear" w:color="auto" w:fill="FFE599" w:themeFill="accent4" w:themeFillTint="66"/>
+              <w:spacing w:before="100" w:beforeAutospacing="1" w:after="100" w:afterAutospacing="1" w:line="240" w:lineRule="auto"/>
+              <w:ind w:left="2880" w:hanging="360"/>
+              <w:rPr>
+                <w:rFonts w:ascii="Verdana" w:eastAsia="Times New Roman" w:hAnsi="Verdana" w:cs="Times New Roman"/>
+                <w:strike/>
+                <w:color w:val="000000"/>
+                <w:sz w:val="18"/>
+                <w:szCs w:val="18"/>
+              </w:rPr>
+            </w:pPr>
+            <w:r>
+              <w:rPr>
+                <w:rFonts w:ascii="Verdana" w:eastAsia="Times New Roman" w:hAnsi="Verdana" w:cs="Times New Roman"/>
+                <w:strike/>
+                <w:color w:val="000000"/>
+                <w:sz w:val="18"/>
+                <w:szCs w:val="18"/>
+              </w:rPr>
+              <w:t>When following a pheromone trail a forager should never move into the square it just came from unless it has no other choice.</w:t>
+            </w:r>
+          </w:p>
+          <w:p>
+            <w:pPr>
+              <w:numPr>
+                <w:ilvl w:val="2"/>
+                <w:numId w:val="3"/>
+              </w:numPr>
+              <w:shd w:val="clear" w:color="auto" w:fill="FFE599" w:themeFill="accent4" w:themeFillTint="66"/>
+              <w:spacing w:before="100" w:beforeAutospacing="1" w:after="100" w:afterAutospacing="1" w:line="240" w:lineRule="auto"/>
+              <w:ind w:left="2880" w:hanging="360"/>
+              <w:rPr>
+                <w:rFonts w:ascii="Verdana" w:eastAsia="Times New Roman" w:hAnsi="Verdana" w:cs="Times New Roman"/>
+                <w:strike/>
+                <w:color w:val="000000"/>
+                <w:sz w:val="18"/>
+                <w:szCs w:val="18"/>
+              </w:rPr>
+            </w:pPr>
+            <w:r>
+              <w:rPr>
+                <w:rFonts w:ascii="Verdana" w:eastAsia="Times New Roman" w:hAnsi="Verdana" w:cs="Times New Roman"/>
+                <w:strike/>
+                <w:color w:val="000000"/>
+                <w:sz w:val="18"/>
+                <w:szCs w:val="18"/>
+              </w:rPr>
+              <w:t>Depending on how you implement your movement algorithm, it is possible for a forager to get stuck in a loop, traveling round and round the same squares without getting anywhere. Try to detect when this happens, and prevent the endless looping.</w:t>
+            </w:r>
+          </w:p>
+          <w:p>
+            <w:pPr>
+              <w:numPr>
+                <w:ilvl w:val="1"/>
+                <w:numId w:val="3"/>
+              </w:numPr>
+              <w:shd w:val="clear" w:color="auto" w:fill="FFE599" w:themeFill="accent4" w:themeFillTint="66"/>
+              <w:spacing w:before="100" w:beforeAutospacing="1" w:after="100" w:afterAutospacing="1" w:line="240" w:lineRule="auto"/>
+              <w:ind w:left="2160" w:hanging="360"/>
+              <w:rPr>
+                <w:rFonts w:ascii="Verdana" w:eastAsia="Times New Roman" w:hAnsi="Verdana" w:cs="Times New Roman"/>
+                <w:strike/>
+                <w:color w:val="000000"/>
+                <w:sz w:val="18"/>
+                <w:szCs w:val="18"/>
+              </w:rPr>
+            </w:pPr>
+            <w:r>
+              <w:rPr>
+                <w:rFonts w:ascii="Verdana" w:eastAsia="Times New Roman" w:hAnsi="Verdana" w:cs="Times New Roman"/>
+                <w:strike/>
+                <w:color w:val="000000"/>
+                <w:sz w:val="18"/>
+                <w:szCs w:val="18"/>
+              </w:rPr>
+              <w:t>Foragers should maintain a history of their movement, to be used when they need to return to the nest.</w:t>
+            </w:r>
+          </w:p>
+          <w:p>
+            <w:pPr>
+              <w:numPr>
+                <w:ilvl w:val="1"/>
+                <w:numId w:val="3"/>
+              </w:numPr>
+              <w:shd w:val="clear" w:color="auto" w:fill="FFE599" w:themeFill="accent4" w:themeFillTint="66"/>
+              <w:spacing w:before="100" w:beforeAutospacing="1" w:after="100" w:afterAutospacing="1" w:line="240" w:lineRule="auto"/>
+              <w:ind w:left="2160" w:hanging="360"/>
+              <w:rPr>
+                <w:rFonts w:ascii="Verdana" w:eastAsia="Times New Roman" w:hAnsi="Verdana" w:cs="Times New Roman"/>
+                <w:strike/>
+                <w:color w:val="000000"/>
+                <w:sz w:val="18"/>
+                <w:szCs w:val="18"/>
+              </w:rPr>
+            </w:pPr>
+            <w:r>
+              <w:rPr>
+                <w:rFonts w:ascii="Verdana" w:eastAsia="Times New Roman" w:hAnsi="Verdana" w:cs="Times New Roman"/>
+                <w:strike/>
+                <w:color w:val="000000"/>
+                <w:sz w:val="18"/>
+                <w:szCs w:val="18"/>
+              </w:rPr>
+              <w:t>When a forager enters a square containing food, it should pick up 1 unit of food, unless it is already carrying food.</w:t>
+            </w:r>
+          </w:p>
+          <w:p>
+            <w:pPr>
+              <w:numPr>
+                <w:ilvl w:val="1"/>
+                <w:numId w:val="3"/>
+              </w:numPr>
+              <w:shd w:val="clear" w:color="auto" w:fill="FFE599" w:themeFill="accent4" w:themeFillTint="66"/>
+              <w:spacing w:before="100" w:beforeAutospacing="1" w:after="100" w:afterAutospacing="1" w:line="240" w:lineRule="auto"/>
+              <w:ind w:left="2160" w:hanging="360"/>
+              <w:rPr>
+                <w:rFonts w:ascii="Verdana" w:eastAsia="Times New Roman" w:hAnsi="Verdana" w:cs="Times New Roman"/>
+                <w:strike/>
+                <w:color w:val="000000"/>
+                <w:sz w:val="18"/>
+                <w:szCs w:val="18"/>
+              </w:rPr>
+            </w:pPr>
+            <w:r>
+              <w:rPr>
+                <w:rFonts w:ascii="Verdana" w:eastAsia="Times New Roman" w:hAnsi="Verdana" w:cs="Times New Roman"/>
+                <w:strike/>
+                <w:color w:val="000000"/>
+                <w:sz w:val="18"/>
+                <w:szCs w:val="18"/>
+              </w:rPr>
+              <w:t>When a forager picks up a unit of food, it enters </w:t>
+            </w:r>
+            <w:r>
+              <w:rPr>
+                <w:rFonts w:ascii="Verdana" w:eastAsia="Times New Roman" w:hAnsi="Verdana" w:cs="Times New Roman"/>
+                <w:i/>
+                <w:iCs/>
+                <w:strike/>
+                <w:color w:val="000000"/>
+                <w:sz w:val="18"/>
+                <w:szCs w:val="18"/>
+              </w:rPr>
+              <w:t>return-to-nest mode</w:t>
+            </w:r>
+            <w:r>
+              <w:rPr>
+                <w:rFonts w:ascii="Verdana" w:eastAsia="Times New Roman" w:hAnsi="Verdana" w:cs="Times New Roman"/>
+                <w:strike/>
+                <w:color w:val="000000"/>
+                <w:sz w:val="18"/>
+                <w:szCs w:val="18"/>
+              </w:rPr>
+              <w:t>.</w:t>
+            </w:r>
+          </w:p>
+          <w:p>
+            <w:pPr>
+              <w:numPr>
+                <w:ilvl w:val="1"/>
+                <w:numId w:val="3"/>
+              </w:numPr>
+              <w:shd w:val="clear" w:color="auto" w:fill="FFE599" w:themeFill="accent4" w:themeFillTint="66"/>
+              <w:spacing w:before="100" w:beforeAutospacing="1" w:after="100" w:afterAutospacing="1" w:line="240" w:lineRule="auto"/>
+              <w:ind w:left="2160" w:hanging="360"/>
+              <w:rPr>
+                <w:rFonts w:ascii="Verdana" w:eastAsia="Times New Roman" w:hAnsi="Verdana" w:cs="Times New Roman"/>
+                <w:strike/>
+                <w:color w:val="000000"/>
+                <w:sz w:val="18"/>
+                <w:szCs w:val="18"/>
+              </w:rPr>
+            </w:pPr>
+            <w:r>
+              <w:rPr>
+                <w:rFonts w:ascii="Verdana" w:eastAsia="Times New Roman" w:hAnsi="Verdana" w:cs="Times New Roman"/>
+                <w:strike/>
+                <w:color w:val="000000"/>
+                <w:sz w:val="18"/>
+                <w:szCs w:val="18"/>
+              </w:rPr>
+              <w:t>Foragers should </w:t>
+            </w:r>
+            <w:r>
+              <w:rPr>
+                <w:rFonts w:ascii="Verdana" w:eastAsia="Times New Roman" w:hAnsi="Verdana" w:cs="Times New Roman"/>
+                <w:i/>
+                <w:iCs/>
+                <w:strike/>
+                <w:color w:val="000000"/>
+                <w:sz w:val="18"/>
+                <w:szCs w:val="18"/>
+              </w:rPr>
+              <w:t>never</w:t>
+            </w:r>
+            <w:r>
+              <w:rPr>
+                <w:rFonts w:ascii="Verdana" w:eastAsia="Times New Roman" w:hAnsi="Verdana" w:cs="Times New Roman"/>
+                <w:strike/>
+                <w:color w:val="000000"/>
+                <w:sz w:val="18"/>
+                <w:szCs w:val="18"/>
+              </w:rPr>
+              <w:t> pick up food from the square containing the queen.</w:t>
+            </w:r>
+          </w:p>
+          <w:p>
+            <w:pPr>
+              <w:numPr>
+                <w:ilvl w:val="1"/>
+                <w:numId w:val="3"/>
+              </w:numPr>
+              <w:shd w:val="clear" w:color="auto" w:fill="FFE599" w:themeFill="accent4" w:themeFillTint="66"/>
+              <w:spacing w:before="100" w:beforeAutospacing="1" w:after="240" w:line="240" w:lineRule="auto"/>
+              <w:ind w:left="2160" w:hanging="360"/>
+              <w:rPr>
+                <w:rFonts w:ascii="Verdana" w:eastAsia="Times New Roman" w:hAnsi="Verdana" w:cs="Times New Roman"/>
+                <w:color w:val="000000"/>
+                <w:sz w:val="18"/>
+                <w:szCs w:val="18"/>
+              </w:rPr>
+            </w:pPr>
+            <w:r>
+              <w:rPr>
+                <w:rFonts w:ascii="Verdana" w:eastAsia="Times New Roman" w:hAnsi="Verdana" w:cs="Times New Roman"/>
+                <w:strike/>
+                <w:color w:val="000000"/>
+                <w:sz w:val="18"/>
+                <w:szCs w:val="18"/>
+              </w:rPr>
+              <w:t>After a forager has picked up 1 unit of food, it should not move again until the next turn.</w:t>
+            </w:r>
+            <w:r>
+              <w:rPr>
+                <w:rFonts w:ascii="Verdana" w:eastAsia="Times New Roman" w:hAnsi="Verdana" w:cs="Times New Roman"/>
+                <w:color w:val="000000"/>
+                <w:sz w:val="18"/>
+                <w:szCs w:val="18"/>
+              </w:rPr>
+              <w:t> </w:t>
+            </w:r>
+            <w:r>
+              <w:rPr>
+                <w:rFonts w:ascii="Verdana" w:eastAsia="Times New Roman" w:hAnsi="Verdana" w:cs="Times New Roman"/>
+                <w:color w:val="000000"/>
+                <w:sz w:val="18"/>
+                <w:szCs w:val="18"/>
+              </w:rPr>
+              <w:br/>
+            </w:r>
+          </w:p>
+          <w:p>
+            <w:pPr>
+              <w:numPr>
+                <w:ilvl w:val="0"/>
+                <w:numId w:val="3"/>
+              </w:numPr>
+              <w:spacing w:before="100" w:beforeAutospacing="1" w:after="100" w:afterAutospacing="1" w:line="240" w:lineRule="auto"/>
+              <w:ind w:left="1440"/>
+              <w:rPr>
+                <w:rFonts w:ascii="Verdana" w:eastAsia="Times New Roman" w:hAnsi="Verdana" w:cs="Times New Roman"/>
+                <w:color w:val="000000"/>
+                <w:sz w:val="18"/>
+                <w:szCs w:val="18"/>
+              </w:rPr>
+            </w:pPr>
+            <w:r>
+              <w:rPr>
+                <w:rFonts w:ascii="Verdana" w:eastAsia="Times New Roman" w:hAnsi="Verdana" w:cs="Times New Roman"/>
+                <w:color w:val="000000"/>
+                <w:sz w:val="18"/>
+                <w:szCs w:val="18"/>
+                <w:u w:val="single"/>
+              </w:rPr>
+              <w:t>Return-to-nest Mode</w:t>
+            </w:r>
+          </w:p>
+          <w:p>
+            <w:pPr>
+              <w:numPr>
+                <w:ilvl w:val="0"/>
+                <w:numId w:val="4"/>
+              </w:numPr>
+              <w:spacing w:beforeAutospacing="1" w:after="100" w:afterAutospacing="1" w:line="240" w:lineRule="auto"/>
+              <w:ind w:left="2160" w:hanging="360"/>
+              <w:rPr>
+                <w:rFonts w:ascii="Verdana" w:eastAsia="Times New Roman" w:hAnsi="Verdana" w:cs="Times New Roman"/>
+                <w:strike/>
+                <w:color w:val="000000"/>
+                <w:sz w:val="18"/>
+                <w:szCs w:val="18"/>
+              </w:rPr>
+            </w:pPr>
+            <w:r>
+              <w:rPr>
+                <w:rFonts w:ascii="Verdana" w:eastAsia="Times New Roman" w:hAnsi="Verdana" w:cs="Times New Roman"/>
+                <w:strike/>
+                <w:color w:val="000000"/>
+                <w:sz w:val="18"/>
+                <w:szCs w:val="18"/>
+              </w:rPr>
+              <w:t>When a forager is carrying food, it should retrace its steps exactly back to the colony entrance; i.e., it should backtrack whatever path it took to get to the food.</w:t>
+            </w:r>
+          </w:p>
+          <w:p>
+            <w:pPr>
+              <w:numPr>
+                <w:ilvl w:val="0"/>
+                <w:numId w:val="4"/>
+              </w:numPr>
+              <w:spacing w:before="100" w:beforeAutospacing="1" w:after="100" w:afterAutospacing="1" w:line="240" w:lineRule="auto"/>
+              <w:ind w:left="2160" w:hanging="360"/>
+              <w:rPr>
+                <w:rFonts w:ascii="Verdana" w:eastAsia="Times New Roman" w:hAnsi="Verdana" w:cs="Times New Roman"/>
+                <w:strike/>
+                <w:color w:val="000000"/>
+                <w:sz w:val="18"/>
+                <w:szCs w:val="18"/>
+              </w:rPr>
+            </w:pPr>
+            <w:r>
+              <w:rPr>
+                <w:rFonts w:ascii="Verdana" w:eastAsia="Times New Roman" w:hAnsi="Verdana" w:cs="Times New Roman"/>
+                <w:strike/>
+                <w:color w:val="000000"/>
+                <w:sz w:val="18"/>
+                <w:szCs w:val="18"/>
+              </w:rPr>
+              <w:t>Foragers should ignore pheromone in this mode; i.e., they should </w:t>
+            </w:r>
+            <w:r>
+              <w:rPr>
+                <w:rFonts w:ascii="Verdana" w:eastAsia="Times New Roman" w:hAnsi="Verdana" w:cs="Times New Roman"/>
+                <w:i/>
+                <w:iCs/>
+                <w:strike/>
+                <w:color w:val="000000"/>
+                <w:sz w:val="18"/>
+                <w:szCs w:val="18"/>
+              </w:rPr>
+              <w:t>not</w:t>
+            </w:r>
+            <w:r>
+              <w:rPr>
+                <w:rFonts w:ascii="Verdana" w:eastAsia="Times New Roman" w:hAnsi="Verdana" w:cs="Times New Roman"/>
+                <w:strike/>
+                <w:color w:val="000000"/>
+                <w:sz w:val="18"/>
+                <w:szCs w:val="18"/>
+              </w:rPr>
+              <w:t> move to the adjacent square containing the highest level of pheromone.</w:t>
+            </w:r>
+          </w:p>
+          <w:p>
+            <w:pPr>
+              <w:numPr>
+                <w:ilvl w:val="0"/>
+                <w:numId w:val="4"/>
+              </w:numPr>
+              <w:spacing w:before="100" w:beforeAutospacing="1" w:after="100" w:afterAutospacing="1" w:line="240" w:lineRule="auto"/>
+              <w:ind w:left="2160" w:hanging="360"/>
+              <w:rPr>
+                <w:rFonts w:ascii="Verdana" w:eastAsia="Times New Roman" w:hAnsi="Verdana" w:cs="Times New Roman"/>
+                <w:strike/>
+                <w:color w:val="000000"/>
+                <w:sz w:val="18"/>
+                <w:szCs w:val="18"/>
+              </w:rPr>
+            </w:pPr>
+            <w:r>
+              <w:rPr>
+                <w:rFonts w:ascii="Verdana" w:eastAsia="Times New Roman" w:hAnsi="Verdana" w:cs="Times New Roman"/>
+                <w:strike/>
+                <w:color w:val="000000"/>
+                <w:sz w:val="18"/>
+                <w:szCs w:val="18"/>
+              </w:rPr>
+              <w:t>Foragers should not move randomly in this mode.</w:t>
+            </w:r>
+          </w:p>
+          <w:p>
+            <w:pPr>
+              <w:numPr>
+                <w:ilvl w:val="0"/>
+                <w:numId w:val="4"/>
+              </w:numPr>
+              <w:spacing w:before="100" w:beforeAutospacing="1" w:after="100" w:afterAutospacing="1" w:line="240" w:lineRule="auto"/>
+              <w:ind w:left="2160" w:hanging="360"/>
+              <w:rPr>
+                <w:rFonts w:ascii="Verdana" w:eastAsia="Times New Roman" w:hAnsi="Verdana" w:cs="Times New Roman"/>
+                <w:strike/>
+                <w:color w:val="000000"/>
+                <w:sz w:val="18"/>
+                <w:szCs w:val="18"/>
+              </w:rPr>
+            </w:pPr>
+            <w:r>
+              <w:rPr>
+                <w:rFonts w:ascii="Verdana" w:eastAsia="Times New Roman" w:hAnsi="Verdana" w:cs="Times New Roman"/>
+                <w:strike/>
+                <w:color w:val="000000"/>
+                <w:sz w:val="18"/>
+                <w:szCs w:val="18"/>
+              </w:rPr>
+              <w:t>Foragers should deposit 10 units of pheromone in each square along the way back to the colony entrance, </w:t>
+            </w:r>
+            <w:r>
+              <w:rPr>
+                <w:rFonts w:ascii="Verdana" w:eastAsia="Times New Roman" w:hAnsi="Verdana" w:cs="Times New Roman"/>
+                <w:i/>
+                <w:iCs/>
+                <w:strike/>
+                <w:color w:val="000000"/>
+                <w:sz w:val="18"/>
+                <w:szCs w:val="18"/>
+              </w:rPr>
+              <w:t>including</w:t>
+            </w:r>
+            <w:r>
+              <w:rPr>
+                <w:rFonts w:ascii="Verdana" w:eastAsia="Times New Roman" w:hAnsi="Verdana" w:cs="Times New Roman"/>
+                <w:strike/>
+                <w:color w:val="000000"/>
+                <w:sz w:val="18"/>
+                <w:szCs w:val="18"/>
+              </w:rPr>
+              <w:t>the square in which the food was found, but </w:t>
+            </w:r>
+            <w:r>
+              <w:rPr>
+                <w:rFonts w:ascii="Verdana" w:eastAsia="Times New Roman" w:hAnsi="Verdana" w:cs="Times New Roman"/>
+                <w:i/>
+                <w:iCs/>
+                <w:strike/>
+                <w:color w:val="000000"/>
+                <w:sz w:val="18"/>
+                <w:szCs w:val="18"/>
+              </w:rPr>
+              <w:t>excluding</w:t>
+            </w:r>
+            <w:r>
+              <w:rPr>
+                <w:rFonts w:ascii="Verdana" w:eastAsia="Times New Roman" w:hAnsi="Verdana" w:cs="Times New Roman"/>
+                <w:strike/>
+                <w:color w:val="000000"/>
+                <w:sz w:val="18"/>
+                <w:szCs w:val="18"/>
+              </w:rPr>
+              <w:t> the colony entrance (the queen's square).</w:t>
+            </w:r>
+          </w:p>
+          <w:p>
+            <w:pPr>
+              <w:numPr>
+                <w:ilvl w:val="0"/>
+                <w:numId w:val="4"/>
+              </w:numPr>
+              <w:spacing w:before="100" w:beforeAutospacing="1" w:after="100" w:afterAutospacing="1" w:line="240" w:lineRule="auto"/>
+              <w:ind w:left="2160" w:hanging="360"/>
+              <w:rPr>
+                <w:rFonts w:ascii="Verdana" w:eastAsia="Times New Roman" w:hAnsi="Verdana" w:cs="Times New Roman"/>
+                <w:strike/>
+                <w:color w:val="000000"/>
+                <w:sz w:val="18"/>
+                <w:szCs w:val="18"/>
+              </w:rPr>
+            </w:pPr>
+            <w:r>
+              <w:rPr>
+                <w:rFonts w:ascii="Verdana" w:eastAsia="Times New Roman" w:hAnsi="Verdana" w:cs="Times New Roman"/>
+                <w:strike/>
+                <w:color w:val="000000"/>
+                <w:sz w:val="18"/>
+                <w:szCs w:val="18"/>
+              </w:rPr>
+              <w:t>Foragers should only deposit pheromone in a given square if the current pheromone total in the square is &lt; 1000.</w:t>
+            </w:r>
+          </w:p>
+          <w:p>
+            <w:pPr>
+              <w:numPr>
+                <w:ilvl w:val="0"/>
+                <w:numId w:val="4"/>
+              </w:numPr>
+              <w:spacing w:before="100" w:beforeAutospacing="1" w:after="100" w:afterAutospacing="1" w:line="240" w:lineRule="auto"/>
+              <w:ind w:left="2160" w:hanging="360"/>
+              <w:rPr>
+                <w:rFonts w:ascii="Verdana" w:eastAsia="Times New Roman" w:hAnsi="Verdana" w:cs="Times New Roman"/>
+                <w:strike/>
+                <w:color w:val="000000"/>
+                <w:sz w:val="18"/>
+                <w:szCs w:val="18"/>
+              </w:rPr>
+            </w:pPr>
+            <w:r>
+              <w:rPr>
+                <w:rFonts w:ascii="Verdana" w:eastAsia="Times New Roman" w:hAnsi="Verdana" w:cs="Times New Roman"/>
+                <w:strike/>
+                <w:color w:val="000000"/>
+                <w:sz w:val="18"/>
+                <w:szCs w:val="18"/>
+              </w:rPr>
+              <w:t>A forager may deposit pheromone in one square, and move to a new square in the same turn.</w:t>
+            </w:r>
+          </w:p>
+          <w:p>
+            <w:pPr>
+              <w:numPr>
+                <w:ilvl w:val="0"/>
+                <w:numId w:val="4"/>
+              </w:numPr>
+              <w:spacing w:before="100" w:beforeAutospacing="1" w:after="100" w:afterAutospacing="1" w:line="240" w:lineRule="auto"/>
+              <w:ind w:left="2160" w:hanging="360"/>
+              <w:rPr>
+                <w:rFonts w:ascii="Verdana" w:eastAsia="Times New Roman" w:hAnsi="Verdana" w:cs="Times New Roman"/>
+                <w:strike/>
+                <w:color w:val="000000"/>
+                <w:sz w:val="18"/>
+                <w:szCs w:val="18"/>
+              </w:rPr>
+            </w:pPr>
+            <w:r>
+              <w:rPr>
+                <w:rFonts w:ascii="Verdana" w:eastAsia="Times New Roman" w:hAnsi="Verdana" w:cs="Times New Roman"/>
+                <w:strike/>
+                <w:color w:val="000000"/>
+                <w:sz w:val="18"/>
+                <w:szCs w:val="18"/>
+              </w:rPr>
+              <w:t>When a forager reaches the colony entrance, it should add the food it is carrying to the food supply in that square, in the same turn in which it entered the colony entrance.</w:t>
+            </w:r>
+          </w:p>
+          <w:p>
+            <w:pPr>
+              <w:numPr>
+                <w:ilvl w:val="0"/>
+                <w:numId w:val="4"/>
+              </w:numPr>
+              <w:spacing w:before="100" w:beforeAutospacing="1" w:after="100" w:afterAutospacing="1" w:line="240" w:lineRule="auto"/>
+              <w:ind w:left="2160" w:hanging="360"/>
+              <w:rPr>
+                <w:rFonts w:ascii="Verdana" w:eastAsia="Times New Roman" w:hAnsi="Verdana" w:cs="Times New Roman"/>
+                <w:strike/>
+                <w:color w:val="000000"/>
+                <w:sz w:val="18"/>
+                <w:szCs w:val="18"/>
+              </w:rPr>
+            </w:pPr>
+            <w:r>
+              <w:rPr>
+                <w:rFonts w:ascii="Verdana" w:eastAsia="Times New Roman" w:hAnsi="Verdana" w:cs="Times New Roman"/>
+                <w:strike/>
+                <w:color w:val="000000"/>
+                <w:sz w:val="18"/>
+                <w:szCs w:val="18"/>
+              </w:rPr>
+              <w:t>Foragers should not move out of the colony entrance on the same turn they deliver food there.</w:t>
+            </w:r>
+          </w:p>
+          <w:p>
+            <w:pPr>
+              <w:numPr>
+                <w:ilvl w:val="0"/>
+                <w:numId w:val="4"/>
+              </w:numPr>
+              <w:spacing w:before="100" w:beforeAutospacing="1" w:after="100" w:afterAutospacing="1" w:line="240" w:lineRule="auto"/>
+              <w:ind w:left="2160" w:hanging="360"/>
+              <w:rPr>
+                <w:rFonts w:ascii="Verdana" w:eastAsia="Times New Roman" w:hAnsi="Verdana" w:cs="Times New Roman"/>
+                <w:strike/>
+                <w:color w:val="000000"/>
+                <w:sz w:val="18"/>
+                <w:szCs w:val="18"/>
+              </w:rPr>
+            </w:pPr>
+            <w:r>
+              <w:rPr>
+                <w:rFonts w:ascii="Verdana" w:eastAsia="Times New Roman" w:hAnsi="Verdana" w:cs="Times New Roman"/>
+                <w:strike/>
+                <w:color w:val="000000"/>
+                <w:sz w:val="18"/>
+                <w:szCs w:val="18"/>
+              </w:rPr>
+              <w:t>If a forager dies while carrying food, the food it was carrying should remain in the square in which the forager died.</w:t>
+            </w:r>
+          </w:p>
+          <w:p>
+            <w:pPr>
+              <w:numPr>
+                <w:ilvl w:val="0"/>
+                <w:numId w:val="4"/>
+              </w:numPr>
+              <w:spacing w:before="100" w:beforeAutospacing="1" w:after="100" w:afterAutospacing="1" w:line="240" w:lineRule="auto"/>
+              <w:ind w:left="2160" w:hanging="360"/>
+              <w:rPr>
+                <w:rFonts w:ascii="Verdana" w:eastAsia="Times New Roman" w:hAnsi="Verdana" w:cs="Times New Roman"/>
+                <w:strike/>
+                <w:color w:val="000000"/>
+                <w:sz w:val="18"/>
+                <w:szCs w:val="18"/>
+              </w:rPr>
+            </w:pPr>
+            <w:r>
+              <w:rPr>
+                <w:rFonts w:ascii="Verdana" w:eastAsia="Times New Roman" w:hAnsi="Verdana" w:cs="Times New Roman"/>
+                <w:strike/>
+                <w:color w:val="000000"/>
+                <w:sz w:val="18"/>
+                <w:szCs w:val="18"/>
+              </w:rPr>
+              <w:t>When a forager has deposited food at the nest, the forager re-enters forage mode, and its movement history should be reset.</w:t>
+            </w:r>
+          </w:p>
+          <w:tbl>
+            <w:tblPr>
+              <w:tblW w:w="5000" w:type="pct"/>
+              <w:tblCellSpacing w:w="15" w:type="dxa"/>
+              <w:tblCellMar>
+                <w:top w:w="75" w:type="dxa"/>
+                <w:left w:w="75" w:type="dxa"/>
+                <w:bottom w:w="75" w:type="dxa"/>
+                <w:right w:w="75" w:type="dxa"/>
+              </w:tblCellMar>
+              <w:tblLook w:val="04A0" w:firstRow="1" w:lastRow="0" w:firstColumn="1" w:lastColumn="0" w:noHBand="0" w:noVBand="1"/>
+            </w:tblPr>
+            <w:tblGrid>
+              <w:gridCol w:w="9150"/>
+            </w:tblGrid>
+            <w:tr>
+              <w:trPr>
+                <w:tblCellSpacing w:w="15" w:type="dxa"/>
+              </w:trPr>
+              <w:tc>
+                <w:tcPr>
+                  <w:tcW w:w="0" w:type="auto"/>
+                  <w:vAlign w:val="center"/>
+                  <w:hideMark/>
+                </w:tcPr>
+                <w:p>
+                  <w:pPr>
+                    <w:spacing w:after="0" w:line="240" w:lineRule="auto"/>
+                    <w:rPr>
+                      <w:rFonts w:ascii="Verdana" w:eastAsia="Times New Roman" w:hAnsi="Verdana" w:cs="Times New Roman"/>
+                      <w:b/>
+                      <w:bCs/>
+                      <w:color w:val="000000"/>
+                      <w:sz w:val="18"/>
+                      <w:szCs w:val="18"/>
+                    </w:rPr>
+                  </w:pPr>
+                </w:p>
+                <w:p>
+                  <w:pPr>
+                    <w:spacing w:after="0" w:line="240" w:lineRule="auto"/>
+                    <w:rPr>
+                      <w:rFonts w:ascii="Verdana" w:eastAsia="Times New Roman" w:hAnsi="Verdana" w:cs="Times New Roman"/>
+                      <w:b/>
+                      <w:bCs/>
+                      <w:color w:val="000000"/>
+                      <w:sz w:val="18"/>
+                      <w:szCs w:val="18"/>
+                    </w:rPr>
+                  </w:pPr>
+                </w:p>
+                <w:p>
+                  <w:pPr>
+                    <w:spacing w:after="0" w:line="240" w:lineRule="auto"/>
+                    <w:rPr>
+                      <w:rFonts w:ascii="Verdana" w:eastAsia="Times New Roman" w:hAnsi="Verdana" w:cs="Times New Roman"/>
+                      <w:b/>
+                      <w:bCs/>
+                      <w:color w:val="000000"/>
+                      <w:sz w:val="18"/>
+                      <w:szCs w:val="18"/>
+                    </w:rPr>
+                  </w:pPr>
+                </w:p>
+                <w:p>
+                  <w:pPr>
+                    <w:spacing w:after="0" w:line="240" w:lineRule="auto"/>
+                    <w:rPr>
+                      <w:rFonts w:ascii="Verdana" w:eastAsia="Times New Roman" w:hAnsi="Verdana" w:cs="Times New Roman"/>
+                      <w:b/>
+                      <w:bCs/>
+                      <w:color w:val="000000"/>
+                      <w:sz w:val="18"/>
+                      <w:szCs w:val="18"/>
+                    </w:rPr>
+                  </w:pPr>
+                  <w:bookmarkStart w:id="0" w:name="_GoBack"/>
+                  <w:bookmarkEnd w:id="0"/>
+                  <w:r>
+                    <w:rPr>
+                      <w:rFonts w:ascii="Verdana" w:eastAsia="Times New Roman" w:hAnsi="Verdana" w:cs="Times New Roman"/>
+                      <w:b/>
+                      <w:bCs/>
+                      <w:color w:val="000000"/>
+                      <w:sz w:val="18"/>
+                      <w:szCs w:val="18"/>
+                    </w:rPr>
+                    <w:lastRenderedPageBreak/>
+                    <w:t>F. Scouts</w:t>
+                  </w:r>
+                </w:p>
+              </w:tc>
+            </w:tr>
+            <w:tr>
+              <w:trPr>
+                <w:tblCellSpacing w:w="15" w:type="dxa"/>
+              </w:trPr>
+              <w:tc>
+                <w:tcPr>
+                  <w:tcW w:w="0" w:type="auto"/>
+                  <w:vAlign w:val="center"/>
+                  <w:hideMark/>
+                </w:tcPr>
+                <w:p>
+                  <w:pPr>
+                    <w:spacing w:beforeAutospacing="1" w:after="100" w:afterAutospacing="1" w:line="240" w:lineRule="auto"/>
+                    <w:rPr>
+                      <w:rFonts w:ascii="Verdana" w:eastAsia="Times New Roman" w:hAnsi="Verdana" w:cs="Times New Roman"/>
+                      <w:color w:val="000000"/>
+                      <w:sz w:val="18"/>
+                      <w:szCs w:val="18"/>
+                    </w:rPr>
+                  </w:pPr>
+                  <w:r>
+                    <w:rPr>
+                      <w:rFonts w:ascii="Verdana" w:eastAsia="Times New Roman" w:hAnsi="Verdana" w:cs="Times New Roman"/>
+                      <w:color w:val="000000"/>
+                      <w:sz w:val="18"/>
+                      <w:szCs w:val="18"/>
+                    </w:rPr>
+                    <w:lastRenderedPageBreak/>
+                    <w:t>Scouts are responsible for enlarging the foraging area available to the foragers. The specific requirements for the scout ant are:</w:t>
+                  </w:r>
+                </w:p>
+                <w:p>
+                  <w:pPr>
+                    <w:numPr>
+                      <w:ilvl w:val="0"/>
+                      <w:numId w:val="5"/>
+                    </w:numPr>
+                    <w:spacing w:before="100" w:beforeAutospacing="1" w:after="100" w:afterAutospacing="1" w:line="240" w:lineRule="auto"/>
+                    <w:ind w:left="1440"/>
+                    <w:rPr>
+                      <w:rFonts w:ascii="Verdana" w:eastAsia="Times New Roman" w:hAnsi="Verdana" w:cs="Times New Roman"/>
+                      <w:color w:val="000000"/>
+                      <w:sz w:val="18"/>
+                      <w:szCs w:val="18"/>
+                    </w:rPr>
+                  </w:pPr>
+                  <w:r>
+                    <w:rPr>
+                      <w:rFonts w:ascii="Verdana" w:eastAsia="Times New Roman" w:hAnsi="Verdana" w:cs="Times New Roman"/>
+                      <w:color w:val="000000"/>
+                      <w:sz w:val="18"/>
+                      <w:szCs w:val="18"/>
+                    </w:rPr>
+                    <w:t>Scouts should always randomly pick one of the eight possible directions of movement when it is their turn to do something.</w:t>
+                  </w:r>
+                </w:p>
+                <w:p>
+                  <w:pPr>
+                    <w:numPr>
+                      <w:ilvl w:val="1"/>
+                      <w:numId w:val="6"/>
+                    </w:numPr>
+                    <w:spacing w:before="100" w:beforeAutospacing="1" w:after="100" w:afterAutospacing="1" w:line="240" w:lineRule="auto"/>
+                    <w:ind w:left="2160" w:hanging="360"/>
+                    <w:rPr>
+                      <w:rFonts w:ascii="Verdana" w:eastAsia="Times New Roman" w:hAnsi="Verdana" w:cs="Times New Roman"/>
+                      <w:color w:val="000000"/>
+                      <w:sz w:val="18"/>
+                      <w:szCs w:val="18"/>
+                    </w:rPr>
+                  </w:pPr>
+                  <w:r>
+                    <w:rPr>
+                      <w:rFonts w:ascii="Verdana" w:eastAsia="Times New Roman" w:hAnsi="Verdana" w:cs="Times New Roman"/>
+                      <w:color w:val="000000"/>
+                      <w:sz w:val="18"/>
+                      <w:szCs w:val="18"/>
+                    </w:rPr>
+                    <w:t>If the chosen square is open, the scout should simply move into that square.</w:t>
+                  </w:r>
+                </w:p>
+                <w:p>
+                  <w:pPr>
+                    <w:numPr>
+                      <w:ilvl w:val="1"/>
+                      <w:numId w:val="6"/>
+                    </w:numPr>
+                    <w:spacing w:before="100" w:beforeAutospacing="1" w:after="240" w:line="240" w:lineRule="auto"/>
+                    <w:ind w:left="2160" w:hanging="360"/>
+                    <w:rPr>
+                      <w:rFonts w:ascii="Verdana" w:eastAsia="Times New Roman" w:hAnsi="Verdana" w:cs="Times New Roman"/>
+                      <w:color w:val="000000"/>
+                      <w:sz w:val="18"/>
+                      <w:szCs w:val="18"/>
+                    </w:rPr>
+                  </w:pPr>
+                  <w:r>
+                    <w:rPr>
+                      <w:rFonts w:ascii="Verdana" w:eastAsia="Times New Roman" w:hAnsi="Verdana" w:cs="Times New Roman"/>
+                      <w:color w:val="000000"/>
+                      <w:sz w:val="18"/>
+                      <w:szCs w:val="18"/>
+                    </w:rPr>
+                    <w:t>If the chosen square is closed, the scout should move into that square and the contents of that square should be revealed.</w:t>
+                  </w:r>
+                  <w:r>
+                    <w:rPr>
+                      <w:rFonts w:ascii="Verdana" w:eastAsia="Times New Roman" w:hAnsi="Verdana" w:cs="Times New Roman"/>
+                      <w:color w:val="000000"/>
+                      <w:sz w:val="18"/>
+                      <w:szCs w:val="18"/>
+                    </w:rPr>
+                    <w:br/>
+                  </w:r>
+                </w:p>
+                <w:p>
+                  <w:pPr>
+                    <w:numPr>
+                      <w:ilvl w:val="0"/>
+                      <w:numId w:val="6"/>
+                    </w:numPr>
+                    <w:spacing w:before="100" w:beforeAutospacing="1" w:after="100" w:afterAutospacing="1" w:line="240" w:lineRule="auto"/>
+                    <w:ind w:left="1440"/>
+                    <w:rPr>
+                      <w:rFonts w:ascii="Verdana" w:eastAsia="Times New Roman" w:hAnsi="Verdana" w:cs="Times New Roman"/>
+                      <w:color w:val="000000"/>
+                      <w:sz w:val="18"/>
+                      <w:szCs w:val="18"/>
+                    </w:rPr>
+                  </w:pPr>
+                  <w:r>
+                    <w:rPr>
+                      <w:rFonts w:ascii="Verdana" w:eastAsia="Times New Roman" w:hAnsi="Verdana" w:cs="Times New Roman"/>
+                      <w:color w:val="000000"/>
+                      <w:sz w:val="18"/>
+                      <w:szCs w:val="18"/>
+                    </w:rPr>
+                    <w:t>Whenever a closed square is revealed, there is a chance of there being food in the square, according to the following frequency:</w:t>
+                  </w:r>
+                </w:p>
+                <w:p>
+                  <w:pPr>
+                    <w:numPr>
+                      <w:ilvl w:val="1"/>
+                      <w:numId w:val="7"/>
+                    </w:numPr>
+                    <w:spacing w:before="100" w:beforeAutospacing="1" w:after="100" w:afterAutospacing="1" w:line="240" w:lineRule="auto"/>
+                    <w:ind w:left="1440" w:hanging="360"/>
+                    <w:rPr>
+                      <w:rFonts w:ascii="Verdana" w:eastAsia="Times New Roman" w:hAnsi="Verdana" w:cs="Times New Roman"/>
+                      <w:color w:val="000000"/>
+                      <w:sz w:val="18"/>
+                      <w:szCs w:val="18"/>
+                    </w:rPr>
+                  </w:pPr>
+                  <w:r>
+                    <w:rPr>
+                      <w:rFonts w:ascii="Verdana" w:eastAsia="Times New Roman" w:hAnsi="Verdana" w:cs="Times New Roman"/>
+                      <w:color w:val="000000"/>
+                      <w:sz w:val="18"/>
+                      <w:szCs w:val="18"/>
+                    </w:rPr>
+                    <w:t>There is a 25% chance that the square will contain a random amount of food between 500 and 1000 units.</w:t>
+                  </w:r>
+                </w:p>
+                <w:p>
+                  <w:pPr>
+                    <w:numPr>
+                      <w:ilvl w:val="1"/>
+                      <w:numId w:val="7"/>
+                    </w:numPr>
+                    <w:spacing w:before="100" w:beforeAutospacing="1" w:after="100" w:afterAutospacing="1" w:line="240" w:lineRule="auto"/>
+                    <w:ind w:left="2160" w:hanging="360"/>
+                    <w:rPr>
+                      <w:rFonts w:ascii="Verdana" w:eastAsia="Times New Roman" w:hAnsi="Verdana" w:cs="Times New Roman"/>
+                      <w:color w:val="000000"/>
+                      <w:sz w:val="18"/>
+                      <w:szCs w:val="18"/>
+                    </w:rPr>
+                  </w:pPr>
+                  <w:r>
+                    <w:rPr>
+                      <w:rFonts w:ascii="Verdana" w:eastAsia="Times New Roman" w:hAnsi="Verdana" w:cs="Times New Roman"/>
+                      <w:color w:val="000000"/>
+                      <w:sz w:val="18"/>
+                      <w:szCs w:val="18"/>
+                    </w:rPr>
+                    <w:t>The other 75% of the time the square is empty.</w:t>
+                  </w:r>
+                </w:p>
+                <w:p>
+                  <w:pPr>
+                    <w:numPr>
+                      <w:ilvl w:val="1"/>
+                      <w:numId w:val="7"/>
+                    </w:numPr>
+                    <w:spacing w:before="100" w:beforeAutospacing="1" w:after="100" w:afterAutospacing="1" w:line="240" w:lineRule="auto"/>
+                    <w:ind w:left="2160" w:hanging="360"/>
+                    <w:rPr>
+                      <w:rFonts w:ascii="Verdana" w:eastAsia="Times New Roman" w:hAnsi="Verdana" w:cs="Times New Roman"/>
+                      <w:color w:val="000000"/>
+                      <w:sz w:val="18"/>
+                      <w:szCs w:val="18"/>
+                    </w:rPr>
+                  </w:pPr>
+                  <w:r>
+                    <w:rPr>
+                      <w:rFonts w:ascii="Verdana" w:eastAsia="Times New Roman" w:hAnsi="Verdana" w:cs="Times New Roman"/>
+                      <w:color w:val="000000"/>
+                      <w:sz w:val="18"/>
+                      <w:szCs w:val="18"/>
+                    </w:rPr>
+                    <w:t>You can predetermine the contents of all the squares at the beginning of the simulation, or you can dynamically determine the contents of each square as it is opened.</w:t>
+                  </w:r>
+                </w:p>
+              </w:tc>
+            </w:tr>
+          </w:tbl>
+          <w:p>
+            <w:pPr>
+              <w:spacing w:before="100" w:beforeAutospacing="1" w:after="100" w:afterAutospacing="1" w:line="240" w:lineRule="auto"/>
+              <w:rPr>
+                <w:rFonts w:ascii="Verdana" w:eastAsia="Times New Roman" w:hAnsi="Verdana" w:cs="Times New Roman"/>
+                <w:strike/>
+                <w:color w:val="000000"/>
+                <w:sz w:val="18"/>
+                <w:szCs w:val="18"/>
+              </w:rPr>
+            </w:pPr>
+          </w:p>
+        </w:tc>
+      </w:tr>
+    </w:tbl>
+    <w:p>
+      <w:pPr>
+        <w:spacing w:after="0" w:line="240" w:lineRule="auto"/>
+        <w:rPr>
+          <w:strike/>
+        </w:rPr>
+      </w:pPr>
     </w:p>
     <w:sectPr>
       <w:pgSz w:w="12240" w:h="15840"/>
@@ -379,6 +1629,413 @@
     </w:sectPr>
   </w:body>
 </w:document>
+</file>
+
+<file path=word/numbering.xml><?xml version="1.0" encoding="utf-8"?>
+<w:numbering xmlns:wpc="http://schemas.microsoft.com/office/word/2010/wordprocessingCanvas" xmlns:cx="http://schemas.microsoft.com/office/drawing/2014/chartex" xmlns:cx1="http://schemas.microsoft.com/office/drawing/2015/9/8/chartex" xmlns:cx2="http://schemas.microsoft.com/office/drawing/2015/10/21/chartex" xmlns:cx3="http://schemas.microsoft.com/office/drawing/2016/5/9/chartex" xmlns:cx4="http://schemas.microsoft.com/office/drawing/2016/5/10/chartex" xmlns:cx5="http://schemas.microsoft.com/office/drawing/2016/5/11/chartex" xmlns:cx6="http://schemas.microsoft.com/office/drawing/2016/5/12/chartex" xmlns:cx7="http://schemas.microsoft.com/office/drawing/2016/5/13/chartex" xmlns:cx8="http://schemas.microsoft.com/office/drawing/2016/5/14/chartex" xmlns:mc="http://schemas.openxmlformats.org/markup-compatibility/2006" xmlns:aink="http://schemas.microsoft.com/office/drawing/2016/ink" xmlns:am3d="http://schemas.microsoft.com/office/drawing/2017/model3d" xmlns:o="urn:schemas-microsoft-com:office:office" xmlns:r="http://schemas.openxmlformats.org/officeDocument/2006/relationships" xmlns:m="http://schemas.openxmlformats.org/officeDocument/2006/math" xmlns:v="urn:schemas-microsoft-com:vml" xmlns:wp14="http://schemas.microsoft.com/office/word/2010/wordprocessingDrawing" xmlns:wp="http://schemas.openxmlformats.org/drawingml/2006/wordprocessingDrawing" xmlns:w10="urn:schemas-microsoft-com:office:word" xmlns:w="http://schemas.openxmlformats.org/wordprocessingml/2006/main" xmlns:w14="http://schemas.microsoft.com/office/word/2010/wordml" xmlns:w15="http://schemas.microsoft.com/office/word/2012/wordml" xmlns:w16cid="http://schemas.microsoft.com/office/word/2016/wordml/cid" xmlns:w16se="http://schemas.microsoft.com/office/word/2015/wordml/symex" xmlns:wpg="http://schemas.microsoft.com/office/word/2010/wordprocessingGroup" xmlns:wpi="http://schemas.microsoft.com/office/word/2010/wordprocessingInk" xmlns:wne="http://schemas.microsoft.com/office/word/2006/wordml" xmlns:wps="http://schemas.microsoft.com/office/word/2010/wordprocessingShape" mc:Ignorable="w14 w15 w16se w16cid wp14">
+  <w:abstractNum w:abstractNumId="0" w15:restartNumberingAfterBreak="0">
+    <w:nsid w:val="21EA442E"/>
+    <w:multiLevelType w:val="multilevel"/>
+    <w:tmpl w:val="D2BC01FA"/>
+    <w:lvl w:ilvl="0">
+      <w:start w:val="1"/>
+      <w:numFmt w:val="decimal"/>
+      <w:lvlText w:val="%1."/>
+      <w:lvlJc w:val="left"/>
+      <w:pPr>
+        <w:tabs>
+          <w:tab w:val="num" w:pos="720"/>
+        </w:tabs>
+        <w:ind w:left="720" w:hanging="360"/>
+      </w:pPr>
+    </w:lvl>
+    <w:lvl w:ilvl="1">
+      <w:start w:val="1"/>
+      <w:numFmt w:val="decimal"/>
+      <w:lvlText w:val="%2."/>
+      <w:lvlJc w:val="left"/>
+      <w:pPr>
+        <w:tabs>
+          <w:tab w:val="num" w:pos="1440"/>
+        </w:tabs>
+        <w:ind w:left="1440" w:hanging="360"/>
+      </w:pPr>
+    </w:lvl>
+    <w:lvl w:ilvl="2">
+      <w:start w:val="1"/>
+      <w:numFmt w:val="decimal"/>
+      <w:lvlText w:val="%3."/>
+      <w:lvlJc w:val="left"/>
+      <w:pPr>
+        <w:tabs>
+          <w:tab w:val="num" w:pos="2160"/>
+        </w:tabs>
+        <w:ind w:left="2160" w:hanging="360"/>
+      </w:pPr>
+    </w:lvl>
+    <w:lvl w:ilvl="3" w:tentative="1">
+      <w:start w:val="1"/>
+      <w:numFmt w:val="decimal"/>
+      <w:lvlText w:val="%4."/>
+      <w:lvlJc w:val="left"/>
+      <w:pPr>
+        <w:tabs>
+          <w:tab w:val="num" w:pos="2880"/>
+        </w:tabs>
+        <w:ind w:left="2880" w:hanging="360"/>
+      </w:pPr>
+    </w:lvl>
+    <w:lvl w:ilvl="4" w:tentative="1">
+      <w:start w:val="1"/>
+      <w:numFmt w:val="decimal"/>
+      <w:lvlText w:val="%5."/>
+      <w:lvlJc w:val="left"/>
+      <w:pPr>
+        <w:tabs>
+          <w:tab w:val="num" w:pos="3600"/>
+        </w:tabs>
+        <w:ind w:left="3600" w:hanging="360"/>
+      </w:pPr>
+    </w:lvl>
+    <w:lvl w:ilvl="5" w:tentative="1">
+      <w:start w:val="1"/>
+      <w:numFmt w:val="decimal"/>
+      <w:lvlText w:val="%6."/>
+      <w:lvlJc w:val="left"/>
+      <w:pPr>
+        <w:tabs>
+          <w:tab w:val="num" w:pos="4320"/>
+        </w:tabs>
+        <w:ind w:left="4320" w:hanging="360"/>
+      </w:pPr>
+    </w:lvl>
+    <w:lvl w:ilvl="6" w:tentative="1">
+      <w:start w:val="1"/>
+      <w:numFmt w:val="decimal"/>
+      <w:lvlText w:val="%7."/>
+      <w:lvlJc w:val="left"/>
+      <w:pPr>
+        <w:tabs>
+          <w:tab w:val="num" w:pos="5040"/>
+        </w:tabs>
+        <w:ind w:left="5040" w:hanging="360"/>
+      </w:pPr>
+    </w:lvl>
+    <w:lvl w:ilvl="7" w:tentative="1">
+      <w:start w:val="1"/>
+      <w:numFmt w:val="decimal"/>
+      <w:lvlText w:val="%8."/>
+      <w:lvlJc w:val="left"/>
+      <w:pPr>
+        <w:tabs>
+          <w:tab w:val="num" w:pos="5760"/>
+        </w:tabs>
+        <w:ind w:left="5760" w:hanging="360"/>
+      </w:pPr>
+    </w:lvl>
+    <w:lvl w:ilvl="8" w:tentative="1">
+      <w:start w:val="1"/>
+      <w:numFmt w:val="decimal"/>
+      <w:lvlText w:val="%9."/>
+      <w:lvlJc w:val="left"/>
+      <w:pPr>
+        <w:tabs>
+          <w:tab w:val="num" w:pos="6480"/>
+        </w:tabs>
+        <w:ind w:left="6480" w:hanging="360"/>
+      </w:pPr>
+    </w:lvl>
+  </w:abstractNum>
+  <w:abstractNum w:abstractNumId="1" w15:restartNumberingAfterBreak="0">
+    <w:nsid w:val="2A831673"/>
+    <w:multiLevelType w:val="multilevel"/>
+    <w:tmpl w:val="CA28E234"/>
+    <w:lvl w:ilvl="0">
+      <w:start w:val="1"/>
+      <w:numFmt w:val="decimal"/>
+      <w:lvlText w:val="%1."/>
+      <w:lvlJc w:val="left"/>
+      <w:pPr>
+        <w:tabs>
+          <w:tab w:val="num" w:pos="720"/>
+        </w:tabs>
+        <w:ind w:left="720" w:hanging="360"/>
+      </w:pPr>
+    </w:lvl>
+    <w:lvl w:ilvl="1" w:tentative="1">
+      <w:start w:val="1"/>
+      <w:numFmt w:val="decimal"/>
+      <w:lvlText w:val="%2."/>
+      <w:lvlJc w:val="left"/>
+      <w:pPr>
+        <w:tabs>
+          <w:tab w:val="num" w:pos="1440"/>
+        </w:tabs>
+        <w:ind w:left="1440" w:hanging="360"/>
+      </w:pPr>
+    </w:lvl>
+    <w:lvl w:ilvl="2" w:tentative="1">
+      <w:start w:val="1"/>
+      <w:numFmt w:val="decimal"/>
+      <w:lvlText w:val="%3."/>
+      <w:lvlJc w:val="left"/>
+      <w:pPr>
+        <w:tabs>
+          <w:tab w:val="num" w:pos="2160"/>
+        </w:tabs>
+        <w:ind w:left="2160" w:hanging="360"/>
+      </w:pPr>
+    </w:lvl>
+    <w:lvl w:ilvl="3" w:tentative="1">
+      <w:start w:val="1"/>
+      <w:numFmt w:val="decimal"/>
+      <w:lvlText w:val="%4."/>
+      <w:lvlJc w:val="left"/>
+      <w:pPr>
+        <w:tabs>
+          <w:tab w:val="num" w:pos="2880"/>
+        </w:tabs>
+        <w:ind w:left="2880" w:hanging="360"/>
+      </w:pPr>
+    </w:lvl>
+    <w:lvl w:ilvl="4" w:tentative="1">
+      <w:start w:val="1"/>
+      <w:numFmt w:val="decimal"/>
+      <w:lvlText w:val="%5."/>
+      <w:lvlJc w:val="left"/>
+      <w:pPr>
+        <w:tabs>
+          <w:tab w:val="num" w:pos="3600"/>
+        </w:tabs>
+        <w:ind w:left="3600" w:hanging="360"/>
+      </w:pPr>
+    </w:lvl>
+    <w:lvl w:ilvl="5" w:tentative="1">
+      <w:start w:val="1"/>
+      <w:numFmt w:val="decimal"/>
+      <w:lvlText w:val="%6."/>
+      <w:lvlJc w:val="left"/>
+      <w:pPr>
+        <w:tabs>
+          <w:tab w:val="num" w:pos="4320"/>
+        </w:tabs>
+        <w:ind w:left="4320" w:hanging="360"/>
+      </w:pPr>
+    </w:lvl>
+    <w:lvl w:ilvl="6" w:tentative="1">
+      <w:start w:val="1"/>
+      <w:numFmt w:val="decimal"/>
+      <w:lvlText w:val="%7."/>
+      <w:lvlJc w:val="left"/>
+      <w:pPr>
+        <w:tabs>
+          <w:tab w:val="num" w:pos="5040"/>
+        </w:tabs>
+        <w:ind w:left="5040" w:hanging="360"/>
+      </w:pPr>
+    </w:lvl>
+    <w:lvl w:ilvl="7" w:tentative="1">
+      <w:start w:val="1"/>
+      <w:numFmt w:val="decimal"/>
+      <w:lvlText w:val="%8."/>
+      <w:lvlJc w:val="left"/>
+      <w:pPr>
+        <w:tabs>
+          <w:tab w:val="num" w:pos="5760"/>
+        </w:tabs>
+        <w:ind w:left="5760" w:hanging="360"/>
+      </w:pPr>
+    </w:lvl>
+    <w:lvl w:ilvl="8" w:tentative="1">
+      <w:start w:val="1"/>
+      <w:numFmt w:val="decimal"/>
+      <w:lvlText w:val="%9."/>
+      <w:lvlJc w:val="left"/>
+      <w:pPr>
+        <w:tabs>
+          <w:tab w:val="num" w:pos="6480"/>
+        </w:tabs>
+        <w:ind w:left="6480" w:hanging="360"/>
+      </w:pPr>
+    </w:lvl>
+  </w:abstractNum>
+  <w:abstractNum w:abstractNumId="2" w15:restartNumberingAfterBreak="0">
+    <w:nsid w:val="3E8E03D0"/>
+    <w:multiLevelType w:val="multilevel"/>
+    <w:tmpl w:val="FEB89C7E"/>
+    <w:lvl w:ilvl="0">
+      <w:start w:val="1"/>
+      <w:numFmt w:val="decimal"/>
+      <w:lvlText w:val="%1."/>
+      <w:lvlJc w:val="left"/>
+      <w:pPr>
+        <w:tabs>
+          <w:tab w:val="num" w:pos="720"/>
+        </w:tabs>
+        <w:ind w:left="720" w:hanging="360"/>
+      </w:pPr>
+    </w:lvl>
+    <w:lvl w:ilvl="1">
+      <w:start w:val="1"/>
+      <w:numFmt w:val="decimal"/>
+      <w:lvlText w:val="%2."/>
+      <w:lvlJc w:val="left"/>
+      <w:pPr>
+        <w:tabs>
+          <w:tab w:val="num" w:pos="1440"/>
+        </w:tabs>
+        <w:ind w:left="1440" w:hanging="360"/>
+      </w:pPr>
+    </w:lvl>
+    <w:lvl w:ilvl="2" w:tentative="1">
+      <w:start w:val="1"/>
+      <w:numFmt w:val="decimal"/>
+      <w:lvlText w:val="%3."/>
+      <w:lvlJc w:val="left"/>
+      <w:pPr>
+        <w:tabs>
+          <w:tab w:val="num" w:pos="2160"/>
+        </w:tabs>
+        <w:ind w:left="2160" w:hanging="360"/>
+      </w:pPr>
+    </w:lvl>
+    <w:lvl w:ilvl="3" w:tentative="1">
+      <w:start w:val="1"/>
+      <w:numFmt w:val="decimal"/>
+      <w:lvlText w:val="%4."/>
+      <w:lvlJc w:val="left"/>
+      <w:pPr>
+        <w:tabs>
+          <w:tab w:val="num" w:pos="2880"/>
+        </w:tabs>
+        <w:ind w:left="2880" w:hanging="360"/>
+      </w:pPr>
+    </w:lvl>
+    <w:lvl w:ilvl="4" w:tentative="1">
+      <w:start w:val="1"/>
+      <w:numFmt w:val="decimal"/>
+      <w:lvlText w:val="%5."/>
+      <w:lvlJc w:val="left"/>
+      <w:pPr>
+        <w:tabs>
+          <w:tab w:val="num" w:pos="3600"/>
+        </w:tabs>
+        <w:ind w:left="3600" w:hanging="360"/>
+      </w:pPr>
+    </w:lvl>
+    <w:lvl w:ilvl="5" w:tentative="1">
+      <w:start w:val="1"/>
+      <w:numFmt w:val="decimal"/>
+      <w:lvlText w:val="%6."/>
+      <w:lvlJc w:val="left"/>
+      <w:pPr>
+        <w:tabs>
+          <w:tab w:val="num" w:pos="4320"/>
+        </w:tabs>
+        <w:ind w:left="4320" w:hanging="360"/>
+      </w:pPr>
+    </w:lvl>
+    <w:lvl w:ilvl="6" w:tentative="1">
+      <w:start w:val="1"/>
+      <w:numFmt w:val="decimal"/>
+      <w:lvlText w:val="%7."/>
+      <w:lvlJc w:val="left"/>
+      <w:pPr>
+        <w:tabs>
+          <w:tab w:val="num" w:pos="5040"/>
+        </w:tabs>
+        <w:ind w:left="5040" w:hanging="360"/>
+      </w:pPr>
+    </w:lvl>
+    <w:lvl w:ilvl="7" w:tentative="1">
+      <w:start w:val="1"/>
+      <w:numFmt w:val="decimal"/>
+      <w:lvlText w:val="%8."/>
+      <w:lvlJc w:val="left"/>
+      <w:pPr>
+        <w:tabs>
+          <w:tab w:val="num" w:pos="5760"/>
+        </w:tabs>
+        <w:ind w:left="5760" w:hanging="360"/>
+      </w:pPr>
+    </w:lvl>
+    <w:lvl w:ilvl="8" w:tentative="1">
+      <w:start w:val="1"/>
+      <w:numFmt w:val="decimal"/>
+      <w:lvlText w:val="%9."/>
+      <w:lvlJc w:val="left"/>
+      <w:pPr>
+        <w:tabs>
+          <w:tab w:val="num" w:pos="6480"/>
+        </w:tabs>
+        <w:ind w:left="6480" w:hanging="360"/>
+      </w:pPr>
+    </w:lvl>
+  </w:abstractNum>
+  <w:num w:numId="1">
+    <w:abstractNumId w:val="0"/>
+  </w:num>
+  <w:num w:numId="2">
+    <w:abstractNumId w:val="0"/>
+    <w:lvlOverride w:ilvl="1">
+      <w:lvl w:ilvl="1">
+        <w:numFmt w:val="lowerLetter"/>
+        <w:lvlText w:val="%2."/>
+        <w:lvlJc w:val="left"/>
+      </w:lvl>
+    </w:lvlOverride>
+  </w:num>
+  <w:num w:numId="3">
+    <w:abstractNumId w:val="0"/>
+    <w:lvlOverride w:ilvl="1">
+      <w:lvl w:ilvl="1">
+        <w:numFmt w:val="lowerLetter"/>
+        <w:lvlText w:val="%2."/>
+        <w:lvlJc w:val="left"/>
+      </w:lvl>
+    </w:lvlOverride>
+    <w:lvlOverride w:ilvl="2">
+      <w:lvl w:ilvl="2">
+        <w:numFmt w:val="lowerRoman"/>
+        <w:lvlText w:val="%3."/>
+        <w:lvlJc w:val="right"/>
+      </w:lvl>
+    </w:lvlOverride>
+  </w:num>
+  <w:num w:numId="4">
+    <w:abstractNumId w:val="1"/>
+    <w:lvlOverride w:ilvl="0">
+      <w:lvl w:ilvl="0">
+        <w:numFmt w:val="lowerLetter"/>
+        <w:lvlText w:val="%1."/>
+        <w:lvlJc w:val="left"/>
+      </w:lvl>
+    </w:lvlOverride>
+  </w:num>
+  <w:num w:numId="5">
+    <w:abstractNumId w:val="2"/>
+  </w:num>
+  <w:num w:numId="6">
+    <w:abstractNumId w:val="2"/>
+    <w:lvlOverride w:ilvl="1">
+      <w:lvl w:ilvl="1">
+        <w:numFmt w:val="lowerLetter"/>
+        <w:lvlText w:val="%2."/>
+        <w:lvlJc w:val="left"/>
+      </w:lvl>
+    </w:lvlOverride>
+  </w:num>
+  <w:num w:numId="7">
+    <w:abstractNumId w:val="2"/>
+    <w:lvlOverride w:ilvl="1">
+      <w:lvl w:ilvl="1">
+        <w:numFmt w:val="lowerLetter"/>
+        <w:lvlText w:val="%2."/>
+        <w:lvlJc w:val="left"/>
+      </w:lvl>
+    </w:lvlOverride>
+  </w:num>
+</w:numbering>
 </file>
 
 <file path=word/styles.xml><?xml version="1.0" encoding="utf-8"?>
@@ -806,6 +2463,38 @@
     <w:semiHidden/>
     <w:unhideWhenUsed/>
   </w:style>
+  <w:style w:type="paragraph" w:styleId="NormalWeb">
+    <w:name w:val="Normal (Web)"/>
+    <w:basedOn w:val="Normal"/>
+    <w:uiPriority w:val="99"/>
+    <w:semiHidden/>
+    <w:unhideWhenUsed/>
+    <w:rsid w:val="00484865"/>
+    <w:pPr>
+      <w:spacing w:before="100" w:beforeAutospacing="1" w:after="100" w:afterAutospacing="1" w:line="240" w:lineRule="auto"/>
+    </w:pPr>
+    <w:rPr>
+      <w:rFonts w:ascii="Times New Roman" w:eastAsia="Times New Roman" w:hAnsi="Times New Roman" w:cs="Times New Roman"/>
+      <w:sz w:val="24"/>
+      <w:szCs w:val="24"/>
+    </w:rPr>
+  </w:style>
+  <w:style w:type="character" w:styleId="Emphasis">
+    <w:name w:val="Emphasis"/>
+    <w:basedOn w:val="DefaultParagraphFont"/>
+    <w:uiPriority w:val="20"/>
+    <w:qFormat/>
+    <w:rsid w:val="00484865"/>
+    <w:rPr>
+      <w:i/>
+      <w:iCs/>
+    </w:rPr>
+  </w:style>
+  <w:style w:type="character" w:customStyle="1" w:styleId="verd12u">
+    <w:name w:val="verd12u"/>
+    <w:basedOn w:val="DefaultParagraphFont"/>
+    <w:rsid w:val="00484865"/>
+  </w:style>
 </w:styles>
 </file>
 

</xml_diff>

<commit_message>
finalized csc 385 final project uml diagram for submission
</commit_message>
<xml_diff>
--- a/CSC385/semesterProject/designScratchPad.docx
+++ b/CSC385/semesterProject/designScratchPad.docx
@@ -90,7 +90,23 @@
         <w:spacing w:after="0" w:line="240" w:lineRule="auto"/>
       </w:pPr>
       <w:r>
-        <w:t xml:space="preserve">5.  All ants except Bala ants may only move in squares that have been revealed by scout ants; Bala ants may also move into squares that have not been revealed by scout ants. </w:t>
+        <w:t xml:space="preserve">5.  All ants except </w:t>
+      </w:r>
+      <w:proofErr w:type="spellStart"/>
+      <w:r>
+        <w:t>Bala</w:t>
+      </w:r>
+      <w:proofErr w:type="spellEnd"/>
+      <w:r>
+        <w:t xml:space="preserve"> ants may only move in squares that have been revealed by scout ants; </w:t>
+      </w:r>
+      <w:proofErr w:type="spellStart"/>
+      <w:r>
+        <w:t>Bala</w:t>
+      </w:r>
+      <w:proofErr w:type="spellEnd"/>
+      <w:r>
+        <w:t xml:space="preserve"> ants may also move into squares that have not been revealed by scout ants. </w:t>
       </w:r>
     </w:p>
     <w:p>
@@ -330,7 +346,21 @@
         <w:rPr>
           <w:strike/>
         </w:rPr>
-        <w:t>8. If the queen dies, either by starvation or by a Bala attack, the simulation should end immediately.</w:t>
+        <w:t xml:space="preserve">8. If the queen dies, either by starvation or by a </w:t>
+      </w:r>
+      <w:proofErr w:type="spellStart"/>
+      <w:r>
+        <w:rPr>
+          <w:strike/>
+        </w:rPr>
+        <w:t>Bala</w:t>
+      </w:r>
+      <w:proofErr w:type="spellEnd"/>
+      <w:r>
+        <w:rPr>
+          <w:strike/>
+        </w:rPr>
+        <w:t xml:space="preserve"> attack, the simulation should end immediately.</w:t>
       </w:r>
     </w:p>
     <w:p>
@@ -1080,6 +1110,7 @@
               </w:rPr>
               <w:t>Foragers should deposit 10 units of pheromone in each square along the way back to the colony entrance, </w:t>
             </w:r>
+            <w:proofErr w:type="spellStart"/>
             <w:r>
               <w:rPr>
                 <w:rFonts w:ascii="Verdana" w:eastAsia="Times New Roman" w:hAnsi="Verdana" w:cs="Times New Roman"/>
@@ -1100,7 +1131,18 @@
                 <w:sz w:val="18"/>
                 <w:szCs w:val="18"/>
               </w:rPr>
-              <w:t>the square in which the food was found, but </w:t>
+              <w:t>the</w:t>
+            </w:r>
+            <w:proofErr w:type="spellEnd"/>
+            <w:r>
+              <w:rPr>
+                <w:rFonts w:ascii="Verdana" w:eastAsia="Times New Roman" w:hAnsi="Verdana" w:cs="Times New Roman"/>
+                <w:strike/>
+                <w:color w:val="000000"/>
+                <w:sz w:val="18"/>
+                <w:szCs w:val="18"/>
+              </w:rPr>
+              <w:t xml:space="preserve"> square in which the food was found, but </w:t>
             </w:r>
             <w:r>
               <w:rPr>
@@ -1149,7 +1191,29 @@
                 <w:sz w:val="18"/>
                 <w:szCs w:val="18"/>
               </w:rPr>
-              <w:t>Foragers should only deposit pheromone in a given square if the current pheromone total in the square is &lt; 1000.</w:t>
+              <w:t xml:space="preserve">Foragers should only deposit pheromone </w:t>
+            </w:r>
+            <w:proofErr w:type="gramStart"/>
+            <w:r>
+              <w:rPr>
+                <w:rFonts w:ascii="Verdana" w:eastAsia="Times New Roman" w:hAnsi="Verdana" w:cs="Times New Roman"/>
+                <w:strike/>
+                <w:color w:val="000000"/>
+                <w:sz w:val="18"/>
+                <w:szCs w:val="18"/>
+              </w:rPr>
+              <w:t>in a given</w:t>
+            </w:r>
+            <w:proofErr w:type="gramEnd"/>
+            <w:r>
+              <w:rPr>
+                <w:rFonts w:ascii="Verdana" w:eastAsia="Times New Roman" w:hAnsi="Verdana" w:cs="Times New Roman"/>
+                <w:strike/>
+                <w:color w:val="000000"/>
+                <w:sz w:val="18"/>
+                <w:szCs w:val="18"/>
+              </w:rPr>
+              <w:t xml:space="preserve"> square if the current pheromone total in the square is &lt; 1000.</w:t>
             </w:r>
           </w:p>
           <w:p>
@@ -1363,8 +1427,6 @@
                       <w:szCs w:val="18"/>
                     </w:rPr>
                   </w:pPr>
-                  <w:bookmarkStart w:id="0" w:name="_GoBack"/>
-                  <w:bookmarkEnd w:id="0"/>
                   <w:r>
                     <w:rPr>
                       <w:rFonts w:ascii="Verdana" w:eastAsia="Times New Roman" w:hAnsi="Verdana" w:cs="Times New Roman"/>
@@ -1421,6 +1483,7 @@
                     <w:ind w:left="1440"/>
                     <w:rPr>
                       <w:rFonts w:ascii="Verdana" w:eastAsia="Times New Roman" w:hAnsi="Verdana" w:cs="Times New Roman"/>
+                      <w:strike/>
                       <w:color w:val="000000"/>
                       <w:sz w:val="18"/>
                       <w:szCs w:val="18"/>
@@ -1429,6 +1492,7 @@
                   <w:r>
                     <w:rPr>
                       <w:rFonts w:ascii="Verdana" w:eastAsia="Times New Roman" w:hAnsi="Verdana" w:cs="Times New Roman"/>
+                      <w:strike/>
                       <w:color w:val="000000"/>
                       <w:sz w:val="18"/>
                       <w:szCs w:val="18"/>
@@ -1446,6 +1510,7 @@
                     <w:ind w:left="2160" w:hanging="360"/>
                     <w:rPr>
                       <w:rFonts w:ascii="Verdana" w:eastAsia="Times New Roman" w:hAnsi="Verdana" w:cs="Times New Roman"/>
+                      <w:strike/>
                       <w:color w:val="000000"/>
                       <w:sz w:val="18"/>
                       <w:szCs w:val="18"/>
@@ -1454,6 +1519,7 @@
                   <w:r>
                     <w:rPr>
                       <w:rFonts w:ascii="Verdana" w:eastAsia="Times New Roman" w:hAnsi="Verdana" w:cs="Times New Roman"/>
+                      <w:strike/>
                       <w:color w:val="000000"/>
                       <w:sz w:val="18"/>
                       <w:szCs w:val="18"/>
@@ -1479,6 +1545,7 @@
                   <w:r>
                     <w:rPr>
                       <w:rFonts w:ascii="Verdana" w:eastAsia="Times New Roman" w:hAnsi="Verdana" w:cs="Times New Roman"/>
+                      <w:strike/>
                       <w:color w:val="000000"/>
                       <w:sz w:val="18"/>
                       <w:szCs w:val="18"/>
@@ -1501,6 +1568,7 @@
                       <w:ilvl w:val="0"/>
                       <w:numId w:val="6"/>
                     </w:numPr>
+                    <w:shd w:val="clear" w:color="auto" w:fill="FF9999"/>
                     <w:spacing w:before="100" w:beforeAutospacing="1" w:after="100" w:afterAutospacing="1" w:line="240" w:lineRule="auto"/>
                     <w:ind w:left="1440"/>
                     <w:rPr>
@@ -1526,6 +1594,7 @@
                       <w:ilvl w:val="1"/>
                       <w:numId w:val="7"/>
                     </w:numPr>
+                    <w:shd w:val="clear" w:color="auto" w:fill="FF9999"/>
                     <w:spacing w:before="100" w:beforeAutospacing="1" w:after="100" w:afterAutospacing="1" w:line="240" w:lineRule="auto"/>
                     <w:ind w:left="1440" w:hanging="360"/>
                     <w:rPr>
@@ -1551,6 +1620,7 @@
                       <w:ilvl w:val="1"/>
                       <w:numId w:val="7"/>
                     </w:numPr>
+                    <w:shd w:val="clear" w:color="auto" w:fill="FF9999"/>
                     <w:spacing w:before="100" w:beforeAutospacing="1" w:after="100" w:afterAutospacing="1" w:line="240" w:lineRule="auto"/>
                     <w:ind w:left="2160" w:hanging="360"/>
                     <w:rPr>
@@ -1576,6 +1646,7 @@
                       <w:ilvl w:val="1"/>
                       <w:numId w:val="7"/>
                     </w:numPr>
+                    <w:shd w:val="clear" w:color="auto" w:fill="FF9999"/>
                     <w:spacing w:before="100" w:beforeAutospacing="1" w:after="100" w:afterAutospacing="1" w:line="240" w:lineRule="auto"/>
                     <w:ind w:left="2160" w:hanging="360"/>
                     <w:rPr>
@@ -1604,6 +1675,1061 @@
               <w:rPr>
                 <w:rFonts w:ascii="Verdana" w:eastAsia="Times New Roman" w:hAnsi="Verdana" w:cs="Times New Roman"/>
                 <w:strike/>
+                <w:color w:val="000000"/>
+                <w:sz w:val="18"/>
+                <w:szCs w:val="18"/>
+              </w:rPr>
+            </w:pPr>
+          </w:p>
+        </w:tc>
+      </w:tr>
+      <w:tr>
+        <w:trPr>
+          <w:tblCellSpacing w:w="15" w:type="dxa"/>
+        </w:trPr>
+        <w:tc>
+          <w:tcPr>
+            <w:tcW w:w="0" w:type="auto"/>
+            <w:vAlign w:val="center"/>
+            <w:hideMark/>
+          </w:tcPr>
+          <w:p>
+            <w:pPr>
+              <w:spacing w:beforeAutospacing="1" w:after="100" w:afterAutospacing="1" w:line="240" w:lineRule="auto"/>
+              <w:rPr>
+                <w:rFonts w:ascii="Verdana" w:eastAsia="Times New Roman" w:hAnsi="Verdana" w:cs="Times New Roman"/>
+                <w:color w:val="000000"/>
+                <w:sz w:val="18"/>
+                <w:szCs w:val="18"/>
+              </w:rPr>
+            </w:pPr>
+            <w:r>
+              <w:rPr>
+                <w:rFonts w:ascii="Verdana" w:eastAsia="Times New Roman" w:hAnsi="Verdana" w:cs="Times New Roman"/>
+                <w:color w:val="000000"/>
+                <w:sz w:val="18"/>
+                <w:szCs w:val="18"/>
+              </w:rPr>
+              <w:lastRenderedPageBreak/>
+              <w:t>G. Soldier Ants</w:t>
+            </w:r>
+          </w:p>
+        </w:tc>
+      </w:tr>
+      <w:tr>
+        <w:trPr>
+          <w:tblCellSpacing w:w="15" w:type="dxa"/>
+        </w:trPr>
+        <w:tc>
+          <w:tcPr>
+            <w:tcW w:w="0" w:type="auto"/>
+            <w:vAlign w:val="center"/>
+            <w:hideMark/>
+          </w:tcPr>
+          <w:p>
+            <w:pPr>
+              <w:spacing w:beforeAutospacing="1" w:after="100" w:afterAutospacing="1" w:line="240" w:lineRule="auto"/>
+              <w:rPr>
+                <w:rFonts w:ascii="Verdana" w:eastAsia="Times New Roman" w:hAnsi="Verdana" w:cs="Times New Roman"/>
+                <w:color w:val="000000"/>
+                <w:sz w:val="18"/>
+                <w:szCs w:val="18"/>
+              </w:rPr>
+            </w:pPr>
+            <w:r>
+              <w:rPr>
+                <w:rFonts w:ascii="Verdana" w:eastAsia="Times New Roman" w:hAnsi="Verdana" w:cs="Times New Roman"/>
+                <w:color w:val="000000"/>
+                <w:sz w:val="18"/>
+                <w:szCs w:val="18"/>
+              </w:rPr>
+              <w:t xml:space="preserve">Soldiers are responsible for protecting the colony by fighting the enemy </w:t>
+            </w:r>
+            <w:proofErr w:type="spellStart"/>
+            <w:r>
+              <w:rPr>
+                <w:rFonts w:ascii="Verdana" w:eastAsia="Times New Roman" w:hAnsi="Verdana" w:cs="Times New Roman"/>
+                <w:color w:val="000000"/>
+                <w:sz w:val="18"/>
+                <w:szCs w:val="18"/>
+              </w:rPr>
+              <w:t>Bala</w:t>
+            </w:r>
+            <w:proofErr w:type="spellEnd"/>
+            <w:r>
+              <w:rPr>
+                <w:rFonts w:ascii="Verdana" w:eastAsia="Times New Roman" w:hAnsi="Verdana" w:cs="Times New Roman"/>
+                <w:color w:val="000000"/>
+                <w:sz w:val="18"/>
+                <w:szCs w:val="18"/>
+              </w:rPr>
+              <w:t xml:space="preserve"> ants. Soldier ants have two primary modes of behavior: scout mode and attack mode. The specific requirements for the soldier ant are:</w:t>
+            </w:r>
+          </w:p>
+          <w:p>
+            <w:pPr>
+              <w:numPr>
+                <w:ilvl w:val="0"/>
+                <w:numId w:val="8"/>
+              </w:numPr>
+              <w:spacing w:before="100" w:beforeAutospacing="1" w:after="100" w:afterAutospacing="1" w:line="240" w:lineRule="auto"/>
+              <w:ind w:left="1440"/>
+              <w:rPr>
+                <w:rFonts w:ascii="Verdana" w:eastAsia="Times New Roman" w:hAnsi="Verdana" w:cs="Times New Roman"/>
+                <w:strike/>
+                <w:color w:val="000000"/>
+                <w:sz w:val="18"/>
+                <w:szCs w:val="18"/>
+              </w:rPr>
+            </w:pPr>
+            <w:r>
+              <w:rPr>
+                <w:rFonts w:ascii="Verdana" w:eastAsia="Times New Roman" w:hAnsi="Verdana" w:cs="Times New Roman"/>
+                <w:strike/>
+                <w:color w:val="000000"/>
+                <w:sz w:val="18"/>
+                <w:szCs w:val="18"/>
+              </w:rPr>
+              <w:t>Scout Mode</w:t>
+            </w:r>
+          </w:p>
+          <w:p>
+            <w:pPr>
+              <w:numPr>
+                <w:ilvl w:val="1"/>
+                <w:numId w:val="8"/>
+              </w:numPr>
+              <w:spacing w:before="100" w:beforeAutospacing="1" w:after="100" w:afterAutospacing="1" w:line="240" w:lineRule="auto"/>
+              <w:ind w:left="2160"/>
+              <w:rPr>
+                <w:rFonts w:ascii="Verdana" w:eastAsia="Times New Roman" w:hAnsi="Verdana" w:cs="Times New Roman"/>
+                <w:strike/>
+                <w:color w:val="000000"/>
+                <w:sz w:val="18"/>
+                <w:szCs w:val="18"/>
+              </w:rPr>
+            </w:pPr>
+            <w:r>
+              <w:rPr>
+                <w:rFonts w:ascii="Verdana" w:eastAsia="Times New Roman" w:hAnsi="Verdana" w:cs="Times New Roman"/>
+                <w:strike/>
+                <w:color w:val="000000"/>
+                <w:sz w:val="18"/>
+                <w:szCs w:val="18"/>
+              </w:rPr>
+              <w:t xml:space="preserve">A soldier is in scout mode when it is in a square that does not contain any </w:t>
+            </w:r>
+            <w:proofErr w:type="spellStart"/>
+            <w:r>
+              <w:rPr>
+                <w:rFonts w:ascii="Verdana" w:eastAsia="Times New Roman" w:hAnsi="Verdana" w:cs="Times New Roman"/>
+                <w:strike/>
+                <w:color w:val="000000"/>
+                <w:sz w:val="18"/>
+                <w:szCs w:val="18"/>
+              </w:rPr>
+              <w:t>Bala</w:t>
+            </w:r>
+            <w:proofErr w:type="spellEnd"/>
+            <w:r>
+              <w:rPr>
+                <w:rFonts w:ascii="Verdana" w:eastAsia="Times New Roman" w:hAnsi="Verdana" w:cs="Times New Roman"/>
+                <w:strike/>
+                <w:color w:val="000000"/>
+                <w:sz w:val="18"/>
+                <w:szCs w:val="18"/>
+              </w:rPr>
+              <w:t xml:space="preserve"> ants.</w:t>
+            </w:r>
+          </w:p>
+          <w:p>
+            <w:pPr>
+              <w:numPr>
+                <w:ilvl w:val="1"/>
+                <w:numId w:val="8"/>
+              </w:numPr>
+              <w:spacing w:before="100" w:beforeAutospacing="1" w:after="100" w:afterAutospacing="1" w:line="240" w:lineRule="auto"/>
+              <w:ind w:left="2160"/>
+              <w:rPr>
+                <w:rFonts w:ascii="Verdana" w:eastAsia="Times New Roman" w:hAnsi="Verdana" w:cs="Times New Roman"/>
+                <w:strike/>
+                <w:color w:val="000000"/>
+                <w:sz w:val="18"/>
+                <w:szCs w:val="18"/>
+              </w:rPr>
+            </w:pPr>
+            <w:r>
+              <w:rPr>
+                <w:rFonts w:ascii="Verdana" w:eastAsia="Times New Roman" w:hAnsi="Verdana" w:cs="Times New Roman"/>
+                <w:strike/>
+                <w:color w:val="000000"/>
+                <w:sz w:val="18"/>
+                <w:szCs w:val="18"/>
+              </w:rPr>
+              <w:t>While in scout mode:</w:t>
+            </w:r>
+          </w:p>
+          <w:p>
+            <w:pPr>
+              <w:numPr>
+                <w:ilvl w:val="2"/>
+                <w:numId w:val="8"/>
+              </w:numPr>
+              <w:spacing w:before="100" w:beforeAutospacing="1" w:after="100" w:afterAutospacing="1" w:line="240" w:lineRule="auto"/>
+              <w:ind w:left="2880"/>
+              <w:rPr>
+                <w:rFonts w:ascii="Verdana" w:eastAsia="Times New Roman" w:hAnsi="Verdana" w:cs="Times New Roman"/>
+                <w:strike/>
+                <w:color w:val="000000"/>
+                <w:sz w:val="18"/>
+                <w:szCs w:val="18"/>
+              </w:rPr>
+            </w:pPr>
+            <w:r>
+              <w:rPr>
+                <w:rFonts w:ascii="Verdana" w:eastAsia="Times New Roman" w:hAnsi="Verdana" w:cs="Times New Roman"/>
+                <w:strike/>
+                <w:color w:val="000000"/>
+                <w:sz w:val="18"/>
+                <w:szCs w:val="18"/>
+              </w:rPr>
+              <w:t xml:space="preserve">If there are one or more </w:t>
+            </w:r>
+            <w:proofErr w:type="spellStart"/>
+            <w:r>
+              <w:rPr>
+                <w:rFonts w:ascii="Verdana" w:eastAsia="Times New Roman" w:hAnsi="Verdana" w:cs="Times New Roman"/>
+                <w:strike/>
+                <w:color w:val="000000"/>
+                <w:sz w:val="18"/>
+                <w:szCs w:val="18"/>
+              </w:rPr>
+              <w:t>Bala</w:t>
+            </w:r>
+            <w:proofErr w:type="spellEnd"/>
+            <w:r>
+              <w:rPr>
+                <w:rFonts w:ascii="Verdana" w:eastAsia="Times New Roman" w:hAnsi="Verdana" w:cs="Times New Roman"/>
+                <w:strike/>
+                <w:color w:val="000000"/>
+                <w:sz w:val="18"/>
+                <w:szCs w:val="18"/>
+              </w:rPr>
+              <w:t xml:space="preserve"> ants in one or more of the squares adjacent to the square the soldier is in, the soldier should move into any one of the squares containing a </w:t>
+            </w:r>
+            <w:proofErr w:type="spellStart"/>
+            <w:r>
+              <w:rPr>
+                <w:rFonts w:ascii="Verdana" w:eastAsia="Times New Roman" w:hAnsi="Verdana" w:cs="Times New Roman"/>
+                <w:strike/>
+                <w:color w:val="000000"/>
+                <w:sz w:val="18"/>
+                <w:szCs w:val="18"/>
+              </w:rPr>
+              <w:t>Bala</w:t>
+            </w:r>
+            <w:proofErr w:type="spellEnd"/>
+            <w:r>
+              <w:rPr>
+                <w:rFonts w:ascii="Verdana" w:eastAsia="Times New Roman" w:hAnsi="Verdana" w:cs="Times New Roman"/>
+                <w:strike/>
+                <w:color w:val="000000"/>
+                <w:sz w:val="18"/>
+                <w:szCs w:val="18"/>
+              </w:rPr>
+              <w:t xml:space="preserve"> ant.</w:t>
+            </w:r>
+          </w:p>
+          <w:p>
+            <w:pPr>
+              <w:numPr>
+                <w:ilvl w:val="2"/>
+                <w:numId w:val="8"/>
+              </w:numPr>
+              <w:spacing w:before="100" w:beforeAutospacing="1" w:after="240" w:line="240" w:lineRule="auto"/>
+              <w:ind w:left="2880"/>
+              <w:rPr>
+                <w:rFonts w:ascii="Verdana" w:eastAsia="Times New Roman" w:hAnsi="Verdana" w:cs="Times New Roman"/>
+                <w:color w:val="000000"/>
+                <w:sz w:val="18"/>
+                <w:szCs w:val="18"/>
+              </w:rPr>
+            </w:pPr>
+            <w:r>
+              <w:rPr>
+                <w:rFonts w:ascii="Verdana" w:eastAsia="Times New Roman" w:hAnsi="Verdana" w:cs="Times New Roman"/>
+                <w:strike/>
+                <w:color w:val="000000"/>
+                <w:sz w:val="18"/>
+                <w:szCs w:val="18"/>
+              </w:rPr>
+              <w:t xml:space="preserve">If there are no </w:t>
+            </w:r>
+            <w:proofErr w:type="spellStart"/>
+            <w:r>
+              <w:rPr>
+                <w:rFonts w:ascii="Verdana" w:eastAsia="Times New Roman" w:hAnsi="Verdana" w:cs="Times New Roman"/>
+                <w:strike/>
+                <w:color w:val="000000"/>
+                <w:sz w:val="18"/>
+                <w:szCs w:val="18"/>
+              </w:rPr>
+              <w:t>Bala</w:t>
+            </w:r>
+            <w:proofErr w:type="spellEnd"/>
+            <w:r>
+              <w:rPr>
+                <w:rFonts w:ascii="Verdana" w:eastAsia="Times New Roman" w:hAnsi="Verdana" w:cs="Times New Roman"/>
+                <w:strike/>
+                <w:color w:val="000000"/>
+                <w:sz w:val="18"/>
+                <w:szCs w:val="18"/>
+              </w:rPr>
+              <w:t xml:space="preserve"> ants in any of the adjacent squares, the soldier should move randomly.</w:t>
+            </w:r>
+            <w:r>
+              <w:rPr>
+                <w:rFonts w:ascii="Verdana" w:eastAsia="Times New Roman" w:hAnsi="Verdana" w:cs="Times New Roman"/>
+                <w:color w:val="000000"/>
+                <w:sz w:val="18"/>
+                <w:szCs w:val="18"/>
+              </w:rPr>
+              <w:t> </w:t>
+            </w:r>
+            <w:r>
+              <w:rPr>
+                <w:rFonts w:ascii="Verdana" w:eastAsia="Times New Roman" w:hAnsi="Verdana" w:cs="Times New Roman"/>
+                <w:color w:val="000000"/>
+                <w:sz w:val="18"/>
+                <w:szCs w:val="18"/>
+              </w:rPr>
+              <w:br/>
+            </w:r>
+          </w:p>
+          <w:p>
+            <w:pPr>
+              <w:numPr>
+                <w:ilvl w:val="0"/>
+                <w:numId w:val="8"/>
+              </w:numPr>
+              <w:spacing w:before="100" w:beforeAutospacing="1" w:after="100" w:afterAutospacing="1" w:line="240" w:lineRule="auto"/>
+              <w:ind w:left="1440"/>
+              <w:rPr>
+                <w:rFonts w:ascii="Verdana" w:eastAsia="Times New Roman" w:hAnsi="Verdana" w:cs="Times New Roman"/>
+                <w:strike/>
+                <w:color w:val="000000"/>
+                <w:sz w:val="18"/>
+                <w:szCs w:val="18"/>
+              </w:rPr>
+            </w:pPr>
+            <w:r>
+              <w:rPr>
+                <w:rFonts w:ascii="Verdana" w:eastAsia="Times New Roman" w:hAnsi="Verdana" w:cs="Times New Roman"/>
+                <w:strike/>
+                <w:color w:val="000000"/>
+                <w:sz w:val="18"/>
+                <w:szCs w:val="18"/>
+              </w:rPr>
+              <w:t>Attack Mode</w:t>
+            </w:r>
+          </w:p>
+          <w:p>
+            <w:pPr>
+              <w:numPr>
+                <w:ilvl w:val="1"/>
+                <w:numId w:val="8"/>
+              </w:numPr>
+              <w:spacing w:before="100" w:beforeAutospacing="1" w:after="100" w:afterAutospacing="1" w:line="240" w:lineRule="auto"/>
+              <w:ind w:left="2160"/>
+              <w:rPr>
+                <w:rFonts w:ascii="Verdana" w:eastAsia="Times New Roman" w:hAnsi="Verdana" w:cs="Times New Roman"/>
+                <w:strike/>
+                <w:color w:val="000000"/>
+                <w:sz w:val="18"/>
+                <w:szCs w:val="18"/>
+              </w:rPr>
+            </w:pPr>
+            <w:r>
+              <w:rPr>
+                <w:rFonts w:ascii="Verdana" w:eastAsia="Times New Roman" w:hAnsi="Verdana" w:cs="Times New Roman"/>
+                <w:strike/>
+                <w:color w:val="000000"/>
+                <w:sz w:val="18"/>
+                <w:szCs w:val="18"/>
+              </w:rPr>
+              <w:t xml:space="preserve">A soldier is in attack mode when it is in a square that contains one or more </w:t>
+            </w:r>
+            <w:proofErr w:type="spellStart"/>
+            <w:r>
+              <w:rPr>
+                <w:rFonts w:ascii="Verdana" w:eastAsia="Times New Roman" w:hAnsi="Verdana" w:cs="Times New Roman"/>
+                <w:strike/>
+                <w:color w:val="000000"/>
+                <w:sz w:val="18"/>
+                <w:szCs w:val="18"/>
+              </w:rPr>
+              <w:t>Bala</w:t>
+            </w:r>
+            <w:proofErr w:type="spellEnd"/>
+            <w:r>
+              <w:rPr>
+                <w:rFonts w:ascii="Verdana" w:eastAsia="Times New Roman" w:hAnsi="Verdana" w:cs="Times New Roman"/>
+                <w:strike/>
+                <w:color w:val="000000"/>
+                <w:sz w:val="18"/>
+                <w:szCs w:val="18"/>
+              </w:rPr>
+              <w:t xml:space="preserve"> ants. Attack mode takes precedence over scout mode.</w:t>
+            </w:r>
+          </w:p>
+          <w:p>
+            <w:pPr>
+              <w:numPr>
+                <w:ilvl w:val="1"/>
+                <w:numId w:val="8"/>
+              </w:numPr>
+              <w:spacing w:before="100" w:beforeAutospacing="1" w:after="100" w:afterAutospacing="1" w:line="240" w:lineRule="auto"/>
+              <w:ind w:left="2160"/>
+              <w:rPr>
+                <w:rFonts w:ascii="Verdana" w:eastAsia="Times New Roman" w:hAnsi="Verdana" w:cs="Times New Roman"/>
+                <w:strike/>
+                <w:color w:val="000000"/>
+                <w:sz w:val="18"/>
+                <w:szCs w:val="18"/>
+              </w:rPr>
+            </w:pPr>
+            <w:r>
+              <w:rPr>
+                <w:rFonts w:ascii="Verdana" w:eastAsia="Times New Roman" w:hAnsi="Verdana" w:cs="Times New Roman"/>
+                <w:strike/>
+                <w:color w:val="000000"/>
+                <w:sz w:val="18"/>
+                <w:szCs w:val="18"/>
+              </w:rPr>
+              <w:t xml:space="preserve">While in attack mode, a soldier should attack any </w:t>
+            </w:r>
+            <w:proofErr w:type="spellStart"/>
+            <w:r>
+              <w:rPr>
+                <w:rFonts w:ascii="Verdana" w:eastAsia="Times New Roman" w:hAnsi="Verdana" w:cs="Times New Roman"/>
+                <w:strike/>
+                <w:color w:val="000000"/>
+                <w:sz w:val="18"/>
+                <w:szCs w:val="18"/>
+              </w:rPr>
+              <w:t>Bala</w:t>
+            </w:r>
+            <w:proofErr w:type="spellEnd"/>
+            <w:r>
+              <w:rPr>
+                <w:rFonts w:ascii="Verdana" w:eastAsia="Times New Roman" w:hAnsi="Verdana" w:cs="Times New Roman"/>
+                <w:strike/>
+                <w:color w:val="000000"/>
+                <w:sz w:val="18"/>
+                <w:szCs w:val="18"/>
+              </w:rPr>
+              <w:t xml:space="preserve"> ants present.</w:t>
+            </w:r>
+          </w:p>
+          <w:p>
+            <w:pPr>
+              <w:numPr>
+                <w:ilvl w:val="1"/>
+                <w:numId w:val="8"/>
+              </w:numPr>
+              <w:spacing w:before="100" w:beforeAutospacing="1" w:after="100" w:afterAutospacing="1" w:line="240" w:lineRule="auto"/>
+              <w:ind w:left="2160"/>
+              <w:rPr>
+                <w:rFonts w:ascii="Verdana" w:eastAsia="Times New Roman" w:hAnsi="Verdana" w:cs="Times New Roman"/>
+                <w:strike/>
+                <w:color w:val="000000"/>
+                <w:sz w:val="18"/>
+                <w:szCs w:val="18"/>
+              </w:rPr>
+            </w:pPr>
+            <w:r>
+              <w:rPr>
+                <w:rFonts w:ascii="Verdana" w:eastAsia="Times New Roman" w:hAnsi="Verdana" w:cs="Times New Roman"/>
+                <w:strike/>
+                <w:color w:val="000000"/>
+                <w:sz w:val="18"/>
+                <w:szCs w:val="18"/>
+              </w:rPr>
+              <w:t xml:space="preserve">If there are multiple </w:t>
+            </w:r>
+            <w:proofErr w:type="spellStart"/>
+            <w:r>
+              <w:rPr>
+                <w:rFonts w:ascii="Verdana" w:eastAsia="Times New Roman" w:hAnsi="Verdana" w:cs="Times New Roman"/>
+                <w:strike/>
+                <w:color w:val="000000"/>
+                <w:sz w:val="18"/>
+                <w:szCs w:val="18"/>
+              </w:rPr>
+              <w:t>Bala</w:t>
+            </w:r>
+            <w:proofErr w:type="spellEnd"/>
+            <w:r>
+              <w:rPr>
+                <w:rFonts w:ascii="Verdana" w:eastAsia="Times New Roman" w:hAnsi="Verdana" w:cs="Times New Roman"/>
+                <w:strike/>
+                <w:color w:val="000000"/>
+                <w:sz w:val="18"/>
+                <w:szCs w:val="18"/>
+              </w:rPr>
+              <w:t xml:space="preserve"> ants present, only one of them should be attacked.</w:t>
+            </w:r>
+          </w:p>
+          <w:p>
+            <w:pPr>
+              <w:numPr>
+                <w:ilvl w:val="1"/>
+                <w:numId w:val="8"/>
+              </w:numPr>
+              <w:spacing w:before="100" w:beforeAutospacing="1" w:after="100" w:afterAutospacing="1" w:line="240" w:lineRule="auto"/>
+              <w:ind w:left="2160"/>
+              <w:rPr>
+                <w:rFonts w:ascii="Verdana" w:eastAsia="Times New Roman" w:hAnsi="Verdana" w:cs="Times New Roman"/>
+                <w:color w:val="000000"/>
+                <w:sz w:val="18"/>
+                <w:szCs w:val="18"/>
+              </w:rPr>
+            </w:pPr>
+            <w:r>
+              <w:rPr>
+                <w:rFonts w:ascii="Verdana" w:eastAsia="Times New Roman" w:hAnsi="Verdana" w:cs="Times New Roman"/>
+                <w:strike/>
+                <w:color w:val="000000"/>
+                <w:sz w:val="18"/>
+                <w:szCs w:val="18"/>
+              </w:rPr>
+              <w:t>During an attack, there is a 50% chance the soldier kills the enemy ant; otherwise, the soldier misses and the enemy ant survives.</w:t>
+            </w:r>
+          </w:p>
+          <w:p>
+            <w:pPr>
+              <w:spacing w:before="100" w:beforeAutospacing="1" w:after="100" w:afterAutospacing="1" w:line="240" w:lineRule="auto"/>
+              <w:rPr>
+                <w:rFonts w:ascii="Verdana" w:eastAsia="Times New Roman" w:hAnsi="Verdana" w:cs="Times New Roman"/>
+                <w:strike/>
+                <w:color w:val="000000"/>
+                <w:sz w:val="18"/>
+                <w:szCs w:val="18"/>
+              </w:rPr>
+            </w:pPr>
+          </w:p>
+          <w:p>
+            <w:pPr>
+              <w:spacing w:before="100" w:beforeAutospacing="1" w:after="100" w:afterAutospacing="1" w:line="240" w:lineRule="auto"/>
+              <w:rPr>
+                <w:rFonts w:ascii="Verdana" w:eastAsia="Times New Roman" w:hAnsi="Verdana" w:cs="Times New Roman"/>
+                <w:strike/>
+                <w:color w:val="000000"/>
+                <w:sz w:val="18"/>
+                <w:szCs w:val="18"/>
+              </w:rPr>
+            </w:pPr>
+          </w:p>
+          <w:p>
+            <w:pPr>
+              <w:spacing w:before="100" w:beforeAutospacing="1" w:after="100" w:afterAutospacing="1" w:line="240" w:lineRule="auto"/>
+              <w:rPr>
+                <w:rFonts w:ascii="Verdana" w:eastAsia="Times New Roman" w:hAnsi="Verdana" w:cs="Times New Roman"/>
+                <w:strike/>
+                <w:color w:val="000000"/>
+                <w:sz w:val="18"/>
+                <w:szCs w:val="18"/>
+              </w:rPr>
+            </w:pPr>
+          </w:p>
+          <w:p>
+            <w:pPr>
+              <w:spacing w:before="100" w:beforeAutospacing="1" w:after="100" w:afterAutospacing="1" w:line="240" w:lineRule="auto"/>
+              <w:rPr>
+                <w:rFonts w:ascii="Verdana" w:eastAsia="Times New Roman" w:hAnsi="Verdana" w:cs="Times New Roman"/>
+                <w:color w:val="000000"/>
+                <w:sz w:val="18"/>
+                <w:szCs w:val="18"/>
+              </w:rPr>
+            </w:pPr>
+          </w:p>
+          <w:tbl>
+            <w:tblPr>
+              <w:tblW w:w="5000" w:type="pct"/>
+              <w:tblCellSpacing w:w="15" w:type="dxa"/>
+              <w:tblCellMar>
+                <w:top w:w="75" w:type="dxa"/>
+                <w:left w:w="75" w:type="dxa"/>
+                <w:bottom w:w="75" w:type="dxa"/>
+                <w:right w:w="75" w:type="dxa"/>
+              </w:tblCellMar>
+              <w:tblLook w:val="04A0" w:firstRow="1" w:lastRow="0" w:firstColumn="1" w:lastColumn="0" w:noHBand="0" w:noVBand="1"/>
+            </w:tblPr>
+            <w:tblGrid>
+              <w:gridCol w:w="9150"/>
+            </w:tblGrid>
+            <w:tr>
+              <w:trPr>
+                <w:tblCellSpacing w:w="15" w:type="dxa"/>
+              </w:trPr>
+              <w:tc>
+                <w:tcPr>
+                  <w:tcW w:w="0" w:type="auto"/>
+                  <w:vAlign w:val="center"/>
+                  <w:hideMark/>
+                </w:tcPr>
+                <w:p>
+                  <w:pPr>
+                    <w:spacing w:before="100" w:beforeAutospacing="1" w:after="100" w:afterAutospacing="1" w:line="240" w:lineRule="auto"/>
+                    <w:rPr>
+                      <w:rFonts w:ascii="Verdana" w:eastAsia="Times New Roman" w:hAnsi="Verdana" w:cs="Times New Roman"/>
+                      <w:b/>
+                      <w:bCs/>
+                      <w:color w:val="000000"/>
+                      <w:sz w:val="18"/>
+                      <w:szCs w:val="18"/>
+                    </w:rPr>
+                  </w:pPr>
+                  <w:r>
+                    <w:rPr>
+                      <w:rFonts w:ascii="Verdana" w:eastAsia="Times New Roman" w:hAnsi="Verdana" w:cs="Times New Roman"/>
+                      <w:b/>
+                      <w:bCs/>
+                      <w:color w:val="000000"/>
+                      <w:sz w:val="18"/>
+                      <w:szCs w:val="18"/>
+                    </w:rPr>
+                    <w:t xml:space="preserve">H. </w:t>
+                  </w:r>
+                  <w:proofErr w:type="spellStart"/>
+                  <w:r>
+                    <w:rPr>
+                      <w:rFonts w:ascii="Verdana" w:eastAsia="Times New Roman" w:hAnsi="Verdana" w:cs="Times New Roman"/>
+                      <w:b/>
+                      <w:bCs/>
+                      <w:color w:val="000000"/>
+                      <w:sz w:val="18"/>
+                      <w:szCs w:val="18"/>
+                    </w:rPr>
+                    <w:t>Bala</w:t>
+                  </w:r>
+                  <w:proofErr w:type="spellEnd"/>
+                  <w:r>
+                    <w:rPr>
+                      <w:rFonts w:ascii="Verdana" w:eastAsia="Times New Roman" w:hAnsi="Verdana" w:cs="Times New Roman"/>
+                      <w:b/>
+                      <w:bCs/>
+                      <w:color w:val="000000"/>
+                      <w:sz w:val="18"/>
+                      <w:szCs w:val="18"/>
+                    </w:rPr>
+                    <w:t xml:space="preserve"> ants</w:t>
+                  </w:r>
+                </w:p>
+              </w:tc>
+            </w:tr>
+            <w:tr>
+              <w:trPr>
+                <w:tblCellSpacing w:w="15" w:type="dxa"/>
+              </w:trPr>
+              <w:tc>
+                <w:tcPr>
+                  <w:tcW w:w="0" w:type="auto"/>
+                  <w:vAlign w:val="center"/>
+                  <w:hideMark/>
+                </w:tcPr>
+                <w:p>
+                  <w:pPr>
+                    <w:spacing w:beforeAutospacing="1" w:after="100" w:afterAutospacing="1" w:line="240" w:lineRule="auto"/>
+                    <w:rPr>
+                      <w:rFonts w:ascii="Verdana" w:eastAsia="Times New Roman" w:hAnsi="Verdana" w:cs="Times New Roman"/>
+                      <w:color w:val="000000"/>
+                      <w:sz w:val="18"/>
+                      <w:szCs w:val="18"/>
+                    </w:rPr>
+                  </w:pPr>
+                  <w:proofErr w:type="spellStart"/>
+                  <w:r>
+                    <w:rPr>
+                      <w:rFonts w:ascii="Verdana" w:eastAsia="Times New Roman" w:hAnsi="Verdana" w:cs="Times New Roman"/>
+                      <w:color w:val="000000"/>
+                      <w:sz w:val="18"/>
+                      <w:szCs w:val="18"/>
+                    </w:rPr>
+                    <w:t>Bala</w:t>
+                  </w:r>
+                  <w:proofErr w:type="spellEnd"/>
+                  <w:r>
+                    <w:rPr>
+                      <w:rFonts w:ascii="Verdana" w:eastAsia="Times New Roman" w:hAnsi="Verdana" w:cs="Times New Roman"/>
+                      <w:color w:val="000000"/>
+                      <w:sz w:val="18"/>
+                      <w:szCs w:val="18"/>
+                    </w:rPr>
+                    <w:t xml:space="preserve"> ants are enemies of the colony. They should enter only at the periphery of the colony (i.e., they should not simply pop up in the middle of the colony). Once in the colony they may move around freely. Assume they never leave the colony once they enter it. The specific requirements for the </w:t>
+                  </w:r>
+                  <w:proofErr w:type="spellStart"/>
+                  <w:r>
+                    <w:rPr>
+                      <w:rFonts w:ascii="Verdana" w:eastAsia="Times New Roman" w:hAnsi="Verdana" w:cs="Times New Roman"/>
+                      <w:color w:val="000000"/>
+                      <w:sz w:val="18"/>
+                      <w:szCs w:val="18"/>
+                    </w:rPr>
+                    <w:t>Bala</w:t>
+                  </w:r>
+                  <w:proofErr w:type="spellEnd"/>
+                  <w:r>
+                    <w:rPr>
+                      <w:rFonts w:ascii="Verdana" w:eastAsia="Times New Roman" w:hAnsi="Verdana" w:cs="Times New Roman"/>
+                      <w:color w:val="000000"/>
+                      <w:sz w:val="18"/>
+                      <w:szCs w:val="18"/>
+                    </w:rPr>
+                    <w:t xml:space="preserve"> ant are:</w:t>
+                  </w:r>
+                  <w:bookmarkStart w:id="0" w:name="_GoBack"/>
+                  <w:bookmarkEnd w:id="0"/>
+                </w:p>
+                <w:p>
+                  <w:pPr>
+                    <w:numPr>
+                      <w:ilvl w:val="0"/>
+                      <w:numId w:val="9"/>
+                    </w:numPr>
+                    <w:shd w:val="clear" w:color="auto" w:fill="FF9999"/>
+                    <w:spacing w:before="100" w:beforeAutospacing="1" w:after="100" w:afterAutospacing="1" w:line="240" w:lineRule="auto"/>
+                    <w:ind w:left="1440"/>
+                    <w:rPr>
+                      <w:rFonts w:ascii="Verdana" w:eastAsia="Times New Roman" w:hAnsi="Verdana" w:cs="Times New Roman"/>
+                      <w:color w:val="000000"/>
+                      <w:sz w:val="18"/>
+                      <w:szCs w:val="18"/>
+                    </w:rPr>
+                  </w:pPr>
+                  <w:r>
+                    <w:rPr>
+                      <w:rFonts w:ascii="Verdana" w:eastAsia="Times New Roman" w:hAnsi="Verdana" w:cs="Times New Roman"/>
+                      <w:color w:val="000000"/>
+                      <w:sz w:val="18"/>
+                      <w:szCs w:val="18"/>
+                    </w:rPr>
+                    <w:t xml:space="preserve">Each turn there is a 3% chance one </w:t>
+                  </w:r>
+                  <w:proofErr w:type="spellStart"/>
+                  <w:r>
+                    <w:rPr>
+                      <w:rFonts w:ascii="Verdana" w:eastAsia="Times New Roman" w:hAnsi="Verdana" w:cs="Times New Roman"/>
+                      <w:color w:val="000000"/>
+                      <w:sz w:val="18"/>
+                      <w:szCs w:val="18"/>
+                    </w:rPr>
+                    <w:t>Bala</w:t>
+                  </w:r>
+                  <w:proofErr w:type="spellEnd"/>
+                  <w:r>
+                    <w:rPr>
+                      <w:rFonts w:ascii="Verdana" w:eastAsia="Times New Roman" w:hAnsi="Verdana" w:cs="Times New Roman"/>
+                      <w:color w:val="000000"/>
+                      <w:sz w:val="18"/>
+                      <w:szCs w:val="18"/>
+                    </w:rPr>
+                    <w:t xml:space="preserve"> ant will appear in one of the squares at the boundary of the colony. You may choose to have </w:t>
+                  </w:r>
+                  <w:proofErr w:type="spellStart"/>
+                  <w:r>
+                    <w:rPr>
+                      <w:rFonts w:ascii="Verdana" w:eastAsia="Times New Roman" w:hAnsi="Verdana" w:cs="Times New Roman"/>
+                      <w:color w:val="000000"/>
+                      <w:sz w:val="18"/>
+                      <w:szCs w:val="18"/>
+                    </w:rPr>
+                    <w:t>Bala</w:t>
+                  </w:r>
+                  <w:proofErr w:type="spellEnd"/>
+                  <w:r>
+                    <w:rPr>
+                      <w:rFonts w:ascii="Verdana" w:eastAsia="Times New Roman" w:hAnsi="Verdana" w:cs="Times New Roman"/>
+                      <w:color w:val="000000"/>
+                      <w:sz w:val="18"/>
+                      <w:szCs w:val="18"/>
+                    </w:rPr>
+                    <w:t xml:space="preserve"> ants always enter at the same square (e.g., upper left corner), or you may have them enter randomly at any of the 106 squares on the edge of the colony.</w:t>
+                  </w:r>
+                </w:p>
+                <w:p>
+                  <w:pPr>
+                    <w:numPr>
+                      <w:ilvl w:val="0"/>
+                      <w:numId w:val="9"/>
+                    </w:numPr>
+                    <w:shd w:val="clear" w:color="auto" w:fill="FF9999"/>
+                    <w:spacing w:before="100" w:beforeAutospacing="1" w:after="100" w:afterAutospacing="1" w:line="240" w:lineRule="auto"/>
+                    <w:ind w:left="1440"/>
+                    <w:rPr>
+                      <w:rFonts w:ascii="Verdana" w:eastAsia="Times New Roman" w:hAnsi="Verdana" w:cs="Times New Roman"/>
+                      <w:color w:val="000000"/>
+                      <w:sz w:val="18"/>
+                      <w:szCs w:val="18"/>
+                    </w:rPr>
+                  </w:pPr>
+                  <w:r>
+                    <w:rPr>
+                      <w:rFonts w:ascii="Verdana" w:eastAsia="Times New Roman" w:hAnsi="Verdana" w:cs="Times New Roman"/>
+                      <w:color w:val="000000"/>
+                      <w:sz w:val="18"/>
+                      <w:szCs w:val="18"/>
+                    </w:rPr>
+                    <w:t xml:space="preserve">Once a </w:t>
+                  </w:r>
+                  <w:proofErr w:type="spellStart"/>
+                  <w:r>
+                    <w:rPr>
+                      <w:rFonts w:ascii="Verdana" w:eastAsia="Times New Roman" w:hAnsi="Verdana" w:cs="Times New Roman"/>
+                      <w:color w:val="000000"/>
+                      <w:sz w:val="18"/>
+                      <w:szCs w:val="18"/>
+                    </w:rPr>
+                    <w:t>Bala</w:t>
+                  </w:r>
+                  <w:proofErr w:type="spellEnd"/>
+                  <w:r>
+                    <w:rPr>
+                      <w:rFonts w:ascii="Verdana" w:eastAsia="Times New Roman" w:hAnsi="Verdana" w:cs="Times New Roman"/>
+                      <w:color w:val="000000"/>
+                      <w:sz w:val="18"/>
+                      <w:szCs w:val="18"/>
+                    </w:rPr>
+                    <w:t xml:space="preserve"> appears, it should remain in the environment until it is killed, or dies of old age.</w:t>
+                  </w:r>
+                </w:p>
+                <w:p>
+                  <w:pPr>
+                    <w:numPr>
+                      <w:ilvl w:val="0"/>
+                      <w:numId w:val="9"/>
+                    </w:numPr>
+                    <w:spacing w:before="100" w:beforeAutospacing="1" w:after="100" w:afterAutospacing="1" w:line="240" w:lineRule="auto"/>
+                    <w:ind w:left="1440"/>
+                    <w:rPr>
+                      <w:rFonts w:ascii="Verdana" w:eastAsia="Times New Roman" w:hAnsi="Verdana" w:cs="Times New Roman"/>
+                      <w:strike/>
+                      <w:color w:val="000000"/>
+                      <w:sz w:val="18"/>
+                      <w:szCs w:val="18"/>
+                    </w:rPr>
+                  </w:pPr>
+                  <w:proofErr w:type="spellStart"/>
+                  <w:r>
+                    <w:rPr>
+                      <w:rFonts w:ascii="Verdana" w:eastAsia="Times New Roman" w:hAnsi="Verdana" w:cs="Times New Roman"/>
+                      <w:strike/>
+                      <w:color w:val="000000"/>
+                      <w:sz w:val="18"/>
+                      <w:szCs w:val="18"/>
+                    </w:rPr>
+                    <w:t>Bala</w:t>
+                  </w:r>
+                  <w:proofErr w:type="spellEnd"/>
+                  <w:r>
+                    <w:rPr>
+                      <w:rFonts w:ascii="Verdana" w:eastAsia="Times New Roman" w:hAnsi="Verdana" w:cs="Times New Roman"/>
+                      <w:strike/>
+                      <w:color w:val="000000"/>
+                      <w:sz w:val="18"/>
+                      <w:szCs w:val="18"/>
+                    </w:rPr>
+                    <w:t xml:space="preserve"> ants should always move randomly.</w:t>
+                  </w:r>
+                </w:p>
+                <w:p>
+                  <w:pPr>
+                    <w:numPr>
+                      <w:ilvl w:val="0"/>
+                      <w:numId w:val="9"/>
+                    </w:numPr>
+                    <w:spacing w:before="100" w:beforeAutospacing="1" w:after="100" w:afterAutospacing="1" w:line="240" w:lineRule="auto"/>
+                    <w:ind w:left="1440"/>
+                    <w:rPr>
+                      <w:rFonts w:ascii="Verdana" w:eastAsia="Times New Roman" w:hAnsi="Verdana" w:cs="Times New Roman"/>
+                      <w:strike/>
+                      <w:color w:val="000000"/>
+                      <w:sz w:val="18"/>
+                      <w:szCs w:val="18"/>
+                    </w:rPr>
+                  </w:pPr>
+                  <w:proofErr w:type="spellStart"/>
+                  <w:r>
+                    <w:rPr>
+                      <w:rFonts w:ascii="Verdana" w:eastAsia="Times New Roman" w:hAnsi="Verdana" w:cs="Times New Roman"/>
+                      <w:strike/>
+                      <w:color w:val="000000"/>
+                      <w:sz w:val="18"/>
+                      <w:szCs w:val="18"/>
+                    </w:rPr>
+                    <w:t>Bala</w:t>
+                  </w:r>
+                  <w:proofErr w:type="spellEnd"/>
+                  <w:r>
+                    <w:rPr>
+                      <w:rFonts w:ascii="Verdana" w:eastAsia="Times New Roman" w:hAnsi="Verdana" w:cs="Times New Roman"/>
+                      <w:strike/>
+                      <w:color w:val="000000"/>
+                      <w:sz w:val="18"/>
+                      <w:szCs w:val="18"/>
+                    </w:rPr>
+                    <w:t xml:space="preserve"> ants may move into squares that have not yet been revealed by scout ants.</w:t>
+                  </w:r>
+                </w:p>
+                <w:p>
+                  <w:pPr>
+                    <w:numPr>
+                      <w:ilvl w:val="0"/>
+                      <w:numId w:val="9"/>
+                    </w:numPr>
+                    <w:spacing w:before="100" w:beforeAutospacing="1" w:after="100" w:afterAutospacing="1" w:line="240" w:lineRule="auto"/>
+                    <w:ind w:left="1440"/>
+                    <w:rPr>
+                      <w:rFonts w:ascii="Verdana" w:eastAsia="Times New Roman" w:hAnsi="Verdana" w:cs="Times New Roman"/>
+                      <w:strike/>
+                      <w:color w:val="000000"/>
+                      <w:sz w:val="18"/>
+                      <w:szCs w:val="18"/>
+                    </w:rPr>
+                  </w:pPr>
+                  <w:r>
+                    <w:rPr>
+                      <w:rFonts w:ascii="Verdana" w:eastAsia="Times New Roman" w:hAnsi="Verdana" w:cs="Times New Roman"/>
+                      <w:strike/>
+                      <w:color w:val="000000"/>
+                      <w:sz w:val="18"/>
+                      <w:szCs w:val="18"/>
+                    </w:rPr>
+                    <w:t xml:space="preserve">If a </w:t>
+                  </w:r>
+                  <w:proofErr w:type="spellStart"/>
+                  <w:r>
+                    <w:rPr>
+                      <w:rFonts w:ascii="Verdana" w:eastAsia="Times New Roman" w:hAnsi="Verdana" w:cs="Times New Roman"/>
+                      <w:strike/>
+                      <w:color w:val="000000"/>
+                      <w:sz w:val="18"/>
+                      <w:szCs w:val="18"/>
+                    </w:rPr>
+                    <w:t>Bala</w:t>
+                  </w:r>
+                  <w:proofErr w:type="spellEnd"/>
+                  <w:r>
+                    <w:rPr>
+                      <w:rFonts w:ascii="Verdana" w:eastAsia="Times New Roman" w:hAnsi="Verdana" w:cs="Times New Roman"/>
+                      <w:strike/>
+                      <w:color w:val="000000"/>
+                      <w:sz w:val="18"/>
+                      <w:szCs w:val="18"/>
+                    </w:rPr>
+                    <w:t xml:space="preserve"> ant is in a square containing one or more friendly ants (scout, forager, soldier, queen), the </w:t>
+                  </w:r>
+                  <w:proofErr w:type="spellStart"/>
+                  <w:r>
+                    <w:rPr>
+                      <w:rFonts w:ascii="Verdana" w:eastAsia="Times New Roman" w:hAnsi="Verdana" w:cs="Times New Roman"/>
+                      <w:strike/>
+                      <w:color w:val="000000"/>
+                      <w:sz w:val="18"/>
+                      <w:szCs w:val="18"/>
+                    </w:rPr>
+                    <w:t>Bala</w:t>
+                  </w:r>
+                  <w:proofErr w:type="spellEnd"/>
+                  <w:r>
+                    <w:rPr>
+                      <w:rFonts w:ascii="Verdana" w:eastAsia="Times New Roman" w:hAnsi="Verdana" w:cs="Times New Roman"/>
+                      <w:strike/>
+                      <w:color w:val="000000"/>
+                      <w:sz w:val="18"/>
+                      <w:szCs w:val="18"/>
+                    </w:rPr>
+                    <w:t xml:space="preserve"> should attack one of those ants. The ant that is attacked can be selected at random, or you can pick which ant gets attacked.</w:t>
+                  </w:r>
+                </w:p>
+                <w:p>
+                  <w:pPr>
+                    <w:numPr>
+                      <w:ilvl w:val="0"/>
+                      <w:numId w:val="9"/>
+                    </w:numPr>
+                    <w:spacing w:before="100" w:beforeAutospacing="1" w:after="100" w:afterAutospacing="1" w:line="240" w:lineRule="auto"/>
+                    <w:ind w:left="1440"/>
+                    <w:rPr>
+                      <w:rFonts w:ascii="Verdana" w:eastAsia="Times New Roman" w:hAnsi="Verdana" w:cs="Times New Roman"/>
+                      <w:color w:val="000000"/>
+                      <w:sz w:val="18"/>
+                      <w:szCs w:val="18"/>
+                    </w:rPr>
+                  </w:pPr>
+                  <w:r>
+                    <w:rPr>
+                      <w:rFonts w:ascii="Verdana" w:eastAsia="Times New Roman" w:hAnsi="Verdana" w:cs="Times New Roman"/>
+                      <w:strike/>
+                      <w:color w:val="000000"/>
+                      <w:sz w:val="18"/>
+                      <w:szCs w:val="18"/>
+                    </w:rPr>
+                    <w:t xml:space="preserve">During an attack, there is a 50% chance a </w:t>
+                  </w:r>
+                  <w:proofErr w:type="spellStart"/>
+                  <w:r>
+                    <w:rPr>
+                      <w:rFonts w:ascii="Verdana" w:eastAsia="Times New Roman" w:hAnsi="Verdana" w:cs="Times New Roman"/>
+                      <w:strike/>
+                      <w:color w:val="000000"/>
+                      <w:sz w:val="18"/>
+                      <w:szCs w:val="18"/>
+                    </w:rPr>
+                    <w:t>Bala</w:t>
+                  </w:r>
+                  <w:proofErr w:type="spellEnd"/>
+                  <w:r>
+                    <w:rPr>
+                      <w:rFonts w:ascii="Verdana" w:eastAsia="Times New Roman" w:hAnsi="Verdana" w:cs="Times New Roman"/>
+                      <w:strike/>
+                      <w:color w:val="000000"/>
+                      <w:sz w:val="18"/>
+                      <w:szCs w:val="18"/>
+                    </w:rPr>
+                    <w:t xml:space="preserve"> kills the ant it attacks; otherwise, the </w:t>
+                  </w:r>
+                  <w:proofErr w:type="spellStart"/>
+                  <w:r>
+                    <w:rPr>
+                      <w:rFonts w:ascii="Verdana" w:eastAsia="Times New Roman" w:hAnsi="Verdana" w:cs="Times New Roman"/>
+                      <w:strike/>
+                      <w:color w:val="000000"/>
+                      <w:sz w:val="18"/>
+                      <w:szCs w:val="18"/>
+                    </w:rPr>
+                    <w:t>Bala</w:t>
+                  </w:r>
+                  <w:proofErr w:type="spellEnd"/>
+                  <w:r>
+                    <w:rPr>
+                      <w:rFonts w:ascii="Verdana" w:eastAsia="Times New Roman" w:hAnsi="Verdana" w:cs="Times New Roman"/>
+                      <w:strike/>
+                      <w:color w:val="000000"/>
+                      <w:sz w:val="18"/>
+                      <w:szCs w:val="18"/>
+                    </w:rPr>
+                    <w:t xml:space="preserve"> misses and the ant that is attacked survives.</w:t>
+                  </w:r>
+                </w:p>
+              </w:tc>
+            </w:tr>
+          </w:tbl>
+          <w:p>
+            <w:pPr>
+              <w:spacing w:before="100" w:beforeAutospacing="1" w:after="100" w:afterAutospacing="1" w:line="240" w:lineRule="auto"/>
+              <w:rPr>
+                <w:rFonts w:ascii="Verdana" w:eastAsia="Times New Roman" w:hAnsi="Verdana" w:cs="Times New Roman"/>
                 <w:color w:val="000000"/>
                 <w:sz w:val="18"/>
                 <w:szCs w:val="18"/>
@@ -1634,6 +2760,232 @@
 <file path=word/numbering.xml><?xml version="1.0" encoding="utf-8"?>
 <w:numbering xmlns:wpc="http://schemas.microsoft.com/office/word/2010/wordprocessingCanvas" xmlns:cx="http://schemas.microsoft.com/office/drawing/2014/chartex" xmlns:cx1="http://schemas.microsoft.com/office/drawing/2015/9/8/chartex" xmlns:cx2="http://schemas.microsoft.com/office/drawing/2015/10/21/chartex" xmlns:cx3="http://schemas.microsoft.com/office/drawing/2016/5/9/chartex" xmlns:cx4="http://schemas.microsoft.com/office/drawing/2016/5/10/chartex" xmlns:cx5="http://schemas.microsoft.com/office/drawing/2016/5/11/chartex" xmlns:cx6="http://schemas.microsoft.com/office/drawing/2016/5/12/chartex" xmlns:cx7="http://schemas.microsoft.com/office/drawing/2016/5/13/chartex" xmlns:cx8="http://schemas.microsoft.com/office/drawing/2016/5/14/chartex" xmlns:mc="http://schemas.openxmlformats.org/markup-compatibility/2006" xmlns:aink="http://schemas.microsoft.com/office/drawing/2016/ink" xmlns:am3d="http://schemas.microsoft.com/office/drawing/2017/model3d" xmlns:o="urn:schemas-microsoft-com:office:office" xmlns:r="http://schemas.openxmlformats.org/officeDocument/2006/relationships" xmlns:m="http://schemas.openxmlformats.org/officeDocument/2006/math" xmlns:v="urn:schemas-microsoft-com:vml" xmlns:wp14="http://schemas.microsoft.com/office/word/2010/wordprocessingDrawing" xmlns:wp="http://schemas.openxmlformats.org/drawingml/2006/wordprocessingDrawing" xmlns:w10="urn:schemas-microsoft-com:office:word" xmlns:w="http://schemas.openxmlformats.org/wordprocessingml/2006/main" xmlns:w14="http://schemas.microsoft.com/office/word/2010/wordml" xmlns:w15="http://schemas.microsoft.com/office/word/2012/wordml" xmlns:w16cid="http://schemas.microsoft.com/office/word/2016/wordml/cid" xmlns:w16se="http://schemas.microsoft.com/office/word/2015/wordml/symex" xmlns:wpg="http://schemas.microsoft.com/office/word/2010/wordprocessingGroup" xmlns:wpi="http://schemas.microsoft.com/office/word/2010/wordprocessingInk" xmlns:wne="http://schemas.microsoft.com/office/word/2006/wordml" xmlns:wps="http://schemas.microsoft.com/office/word/2010/wordprocessingShape" mc:Ignorable="w14 w15 w16se w16cid wp14">
   <w:abstractNum w:abstractNumId="0" w15:restartNumberingAfterBreak="0">
+    <w:nsid w:val="0EB867CB"/>
+    <w:multiLevelType w:val="multilevel"/>
+    <w:tmpl w:val="6DB05DCA"/>
+    <w:lvl w:ilvl="0">
+      <w:start w:val="1"/>
+      <w:numFmt w:val="decimal"/>
+      <w:lvlText w:val="%1."/>
+      <w:lvlJc w:val="left"/>
+      <w:pPr>
+        <w:tabs>
+          <w:tab w:val="num" w:pos="720"/>
+        </w:tabs>
+        <w:ind w:left="720" w:hanging="360"/>
+      </w:pPr>
+    </w:lvl>
+    <w:lvl w:ilvl="1">
+      <w:start w:val="1"/>
+      <w:numFmt w:val="decimal"/>
+      <w:lvlText w:val="%2."/>
+      <w:lvlJc w:val="left"/>
+      <w:pPr>
+        <w:tabs>
+          <w:tab w:val="num" w:pos="1440"/>
+        </w:tabs>
+        <w:ind w:left="1440" w:hanging="360"/>
+      </w:pPr>
+    </w:lvl>
+    <w:lvl w:ilvl="2">
+      <w:start w:val="1"/>
+      <w:numFmt w:val="decimal"/>
+      <w:lvlText w:val="%3."/>
+      <w:lvlJc w:val="left"/>
+      <w:pPr>
+        <w:tabs>
+          <w:tab w:val="num" w:pos="2160"/>
+        </w:tabs>
+        <w:ind w:left="2160" w:hanging="360"/>
+      </w:pPr>
+    </w:lvl>
+    <w:lvl w:ilvl="3" w:tentative="1">
+      <w:start w:val="1"/>
+      <w:numFmt w:val="decimal"/>
+      <w:lvlText w:val="%4."/>
+      <w:lvlJc w:val="left"/>
+      <w:pPr>
+        <w:tabs>
+          <w:tab w:val="num" w:pos="2880"/>
+        </w:tabs>
+        <w:ind w:left="2880" w:hanging="360"/>
+      </w:pPr>
+    </w:lvl>
+    <w:lvl w:ilvl="4" w:tentative="1">
+      <w:start w:val="1"/>
+      <w:numFmt w:val="decimal"/>
+      <w:lvlText w:val="%5."/>
+      <w:lvlJc w:val="left"/>
+      <w:pPr>
+        <w:tabs>
+          <w:tab w:val="num" w:pos="3600"/>
+        </w:tabs>
+        <w:ind w:left="3600" w:hanging="360"/>
+      </w:pPr>
+    </w:lvl>
+    <w:lvl w:ilvl="5" w:tentative="1">
+      <w:start w:val="1"/>
+      <w:numFmt w:val="decimal"/>
+      <w:lvlText w:val="%6."/>
+      <w:lvlJc w:val="left"/>
+      <w:pPr>
+        <w:tabs>
+          <w:tab w:val="num" w:pos="4320"/>
+        </w:tabs>
+        <w:ind w:left="4320" w:hanging="360"/>
+      </w:pPr>
+    </w:lvl>
+    <w:lvl w:ilvl="6" w:tentative="1">
+      <w:start w:val="1"/>
+      <w:numFmt w:val="decimal"/>
+      <w:lvlText w:val="%7."/>
+      <w:lvlJc w:val="left"/>
+      <w:pPr>
+        <w:tabs>
+          <w:tab w:val="num" w:pos="5040"/>
+        </w:tabs>
+        <w:ind w:left="5040" w:hanging="360"/>
+      </w:pPr>
+    </w:lvl>
+    <w:lvl w:ilvl="7" w:tentative="1">
+      <w:start w:val="1"/>
+      <w:numFmt w:val="decimal"/>
+      <w:lvlText w:val="%8."/>
+      <w:lvlJc w:val="left"/>
+      <w:pPr>
+        <w:tabs>
+          <w:tab w:val="num" w:pos="5760"/>
+        </w:tabs>
+        <w:ind w:left="5760" w:hanging="360"/>
+      </w:pPr>
+    </w:lvl>
+    <w:lvl w:ilvl="8" w:tentative="1">
+      <w:start w:val="1"/>
+      <w:numFmt w:val="decimal"/>
+      <w:lvlText w:val="%9."/>
+      <w:lvlJc w:val="left"/>
+      <w:pPr>
+        <w:tabs>
+          <w:tab w:val="num" w:pos="6480"/>
+        </w:tabs>
+        <w:ind w:left="6480" w:hanging="360"/>
+      </w:pPr>
+    </w:lvl>
+  </w:abstractNum>
+  <w:abstractNum w:abstractNumId="1" w15:restartNumberingAfterBreak="0">
+    <w:nsid w:val="16283B26"/>
+    <w:multiLevelType w:val="multilevel"/>
+    <w:tmpl w:val="CEFA064A"/>
+    <w:lvl w:ilvl="0">
+      <w:start w:val="1"/>
+      <w:numFmt w:val="decimal"/>
+      <w:lvlText w:val="%1."/>
+      <w:lvlJc w:val="left"/>
+      <w:pPr>
+        <w:tabs>
+          <w:tab w:val="num" w:pos="720"/>
+        </w:tabs>
+        <w:ind w:left="720" w:hanging="360"/>
+      </w:pPr>
+    </w:lvl>
+    <w:lvl w:ilvl="1" w:tentative="1">
+      <w:start w:val="1"/>
+      <w:numFmt w:val="decimal"/>
+      <w:lvlText w:val="%2."/>
+      <w:lvlJc w:val="left"/>
+      <w:pPr>
+        <w:tabs>
+          <w:tab w:val="num" w:pos="1440"/>
+        </w:tabs>
+        <w:ind w:left="1440" w:hanging="360"/>
+      </w:pPr>
+    </w:lvl>
+    <w:lvl w:ilvl="2" w:tentative="1">
+      <w:start w:val="1"/>
+      <w:numFmt w:val="decimal"/>
+      <w:lvlText w:val="%3."/>
+      <w:lvlJc w:val="left"/>
+      <w:pPr>
+        <w:tabs>
+          <w:tab w:val="num" w:pos="2160"/>
+        </w:tabs>
+        <w:ind w:left="2160" w:hanging="360"/>
+      </w:pPr>
+    </w:lvl>
+    <w:lvl w:ilvl="3" w:tentative="1">
+      <w:start w:val="1"/>
+      <w:numFmt w:val="decimal"/>
+      <w:lvlText w:val="%4."/>
+      <w:lvlJc w:val="left"/>
+      <w:pPr>
+        <w:tabs>
+          <w:tab w:val="num" w:pos="2880"/>
+        </w:tabs>
+        <w:ind w:left="2880" w:hanging="360"/>
+      </w:pPr>
+    </w:lvl>
+    <w:lvl w:ilvl="4" w:tentative="1">
+      <w:start w:val="1"/>
+      <w:numFmt w:val="decimal"/>
+      <w:lvlText w:val="%5."/>
+      <w:lvlJc w:val="left"/>
+      <w:pPr>
+        <w:tabs>
+          <w:tab w:val="num" w:pos="3600"/>
+        </w:tabs>
+        <w:ind w:left="3600" w:hanging="360"/>
+      </w:pPr>
+    </w:lvl>
+    <w:lvl w:ilvl="5" w:tentative="1">
+      <w:start w:val="1"/>
+      <w:numFmt w:val="decimal"/>
+      <w:lvlText w:val="%6."/>
+      <w:lvlJc w:val="left"/>
+      <w:pPr>
+        <w:tabs>
+          <w:tab w:val="num" w:pos="4320"/>
+        </w:tabs>
+        <w:ind w:left="4320" w:hanging="360"/>
+      </w:pPr>
+    </w:lvl>
+    <w:lvl w:ilvl="6" w:tentative="1">
+      <w:start w:val="1"/>
+      <w:numFmt w:val="decimal"/>
+      <w:lvlText w:val="%7."/>
+      <w:lvlJc w:val="left"/>
+      <w:pPr>
+        <w:tabs>
+          <w:tab w:val="num" w:pos="5040"/>
+        </w:tabs>
+        <w:ind w:left="5040" w:hanging="360"/>
+      </w:pPr>
+    </w:lvl>
+    <w:lvl w:ilvl="7" w:tentative="1">
+      <w:start w:val="1"/>
+      <w:numFmt w:val="decimal"/>
+      <w:lvlText w:val="%8."/>
+      <w:lvlJc w:val="left"/>
+      <w:pPr>
+        <w:tabs>
+          <w:tab w:val="num" w:pos="5760"/>
+        </w:tabs>
+        <w:ind w:left="5760" w:hanging="360"/>
+      </w:pPr>
+    </w:lvl>
+    <w:lvl w:ilvl="8" w:tentative="1">
+      <w:start w:val="1"/>
+      <w:numFmt w:val="decimal"/>
+      <w:lvlText w:val="%9."/>
+      <w:lvlJc w:val="left"/>
+      <w:pPr>
+        <w:tabs>
+          <w:tab w:val="num" w:pos="6480"/>
+        </w:tabs>
+        <w:ind w:left="6480" w:hanging="360"/>
+      </w:pPr>
+    </w:lvl>
+  </w:abstractNum>
+  <w:abstractNum w:abstractNumId="2" w15:restartNumberingAfterBreak="0">
     <w:nsid w:val="21EA442E"/>
     <w:multiLevelType w:val="multilevel"/>
     <w:tmpl w:val="D2BC01FA"/>
@@ -1746,7 +3098,7 @@
       </w:pPr>
     </w:lvl>
   </w:abstractNum>
-  <w:abstractNum w:abstractNumId="1" w15:restartNumberingAfterBreak="0">
+  <w:abstractNum w:abstractNumId="3" w15:restartNumberingAfterBreak="0">
     <w:nsid w:val="2A831673"/>
     <w:multiLevelType w:val="multilevel"/>
     <w:tmpl w:val="CA28E234"/>
@@ -1859,7 +3211,7 @@
       </w:pPr>
     </w:lvl>
   </w:abstractNum>
-  <w:abstractNum w:abstractNumId="2" w15:restartNumberingAfterBreak="0">
+  <w:abstractNum w:abstractNumId="4" w15:restartNumberingAfterBreak="0">
     <w:nsid w:val="3E8E03D0"/>
     <w:multiLevelType w:val="multilevel"/>
     <w:tmpl w:val="FEB89C7E"/>
@@ -1973,10 +3325,10 @@
     </w:lvl>
   </w:abstractNum>
   <w:num w:numId="1">
-    <w:abstractNumId w:val="0"/>
+    <w:abstractNumId w:val="2"/>
   </w:num>
   <w:num w:numId="2">
-    <w:abstractNumId w:val="0"/>
+    <w:abstractNumId w:val="2"/>
     <w:lvlOverride w:ilvl="1">
       <w:lvl w:ilvl="1">
         <w:numFmt w:val="lowerLetter"/>
@@ -1986,7 +3338,7 @@
     </w:lvlOverride>
   </w:num>
   <w:num w:numId="3">
-    <w:abstractNumId w:val="0"/>
+    <w:abstractNumId w:val="2"/>
     <w:lvlOverride w:ilvl="1">
       <w:lvl w:ilvl="1">
         <w:numFmt w:val="lowerLetter"/>
@@ -2003,7 +3355,7 @@
     </w:lvlOverride>
   </w:num>
   <w:num w:numId="4">
-    <w:abstractNumId w:val="1"/>
+    <w:abstractNumId w:val="3"/>
     <w:lvlOverride w:ilvl="0">
       <w:lvl w:ilvl="0">
         <w:numFmt w:val="lowerLetter"/>
@@ -2013,10 +3365,10 @@
     </w:lvlOverride>
   </w:num>
   <w:num w:numId="5">
-    <w:abstractNumId w:val="2"/>
+    <w:abstractNumId w:val="4"/>
   </w:num>
   <w:num w:numId="6">
-    <w:abstractNumId w:val="2"/>
+    <w:abstractNumId w:val="4"/>
     <w:lvlOverride w:ilvl="1">
       <w:lvl w:ilvl="1">
         <w:numFmt w:val="lowerLetter"/>
@@ -2026,7 +3378,7 @@
     </w:lvlOverride>
   </w:num>
   <w:num w:numId="7">
-    <w:abstractNumId w:val="2"/>
+    <w:abstractNumId w:val="4"/>
     <w:lvlOverride w:ilvl="1">
       <w:lvl w:ilvl="1">
         <w:numFmt w:val="lowerLetter"/>
@@ -2034,6 +3386,12 @@
         <w:lvlJc w:val="left"/>
       </w:lvl>
     </w:lvlOverride>
+  </w:num>
+  <w:num w:numId="8">
+    <w:abstractNumId w:val="0"/>
+  </w:num>
+  <w:num w:numId="9">
+    <w:abstractNumId w:val="1"/>
   </w:num>
 </w:numbering>
 </file>
@@ -2495,6 +3853,19 @@
     <w:basedOn w:val="DefaultParagraphFont"/>
     <w:rsid w:val="00484865"/>
   </w:style>
+  <w:style w:type="paragraph" w:customStyle="1" w:styleId="verd12b">
+    <w:name w:val="verd12b"/>
+    <w:basedOn w:val="Normal"/>
+    <w:rsid w:val="00AB7E38"/>
+    <w:pPr>
+      <w:spacing w:before="100" w:beforeAutospacing="1" w:after="100" w:afterAutospacing="1" w:line="240" w:lineRule="auto"/>
+    </w:pPr>
+    <w:rPr>
+      <w:rFonts w:ascii="Times New Roman" w:eastAsia="Times New Roman" w:hAnsi="Times New Roman" w:cs="Times New Roman"/>
+      <w:sz w:val="24"/>
+      <w:szCs w:val="24"/>
+    </w:rPr>
+  </w:style>
 </w:styles>
 </file>
 

</xml_diff>